<commit_message>
some correction on the documentation
</commit_message>
<xml_diff>
--- a/Documentation/FitLike technical documentation.docx
+++ b/Documentation/FitLike technical documentation.docx
@@ -73,8 +73,16 @@
         <w:rPr>
           <w:lang w:val="en-GB"/>
         </w:rPr>
-        <w:t>and .sef</w:t>
-      </w:r>
+        <w:t>and .</w:t>
+      </w:r>
+      <w:proofErr w:type="spellStart"/>
+      <w:r>
+        <w:rPr>
+          <w:lang w:val="en-GB"/>
+        </w:rPr>
+        <w:t>sef</w:t>
+      </w:r>
+      <w:proofErr w:type="spellEnd"/>
       <w:proofErr w:type="gramEnd"/>
       <w:r>
         <w:rPr>
@@ -682,10 +690,7 @@
       </w:r>
       <w:r>
         <w:tab/>
-        <w:t xml:space="preserve"> </w:t>
-      </w:r>
-      <w:r>
-        <w:t>file1.sef</w:t>
+        <w:t xml:space="preserve"> file1.sef</w:t>
       </w:r>
     </w:p>
     <w:p>
@@ -723,8 +728,14 @@
     <w:p>
       <w:pPr>
         <w:jc w:val="both"/>
-      </w:pPr>
-      <w:r>
+        <w:rPr>
+          <w:lang w:val="en-GB"/>
+        </w:rPr>
+      </w:pPr>
+      <w:r>
+        <w:rPr>
+          <w:lang w:val="en-GB"/>
+        </w:rPr>
         <w:t>….</w:t>
       </w:r>
     </w:p>
@@ -856,7 +867,21 @@
         <w:rPr>
           <w:lang w:val="en-GB"/>
         </w:rPr>
-        <w:t xml:space="preserve"> or sef files and sequence selections. This function should be </w:t>
+        <w:t xml:space="preserve"> or </w:t>
+      </w:r>
+      <w:proofErr w:type="spellStart"/>
+      <w:r>
+        <w:rPr>
+          <w:lang w:val="en-GB"/>
+        </w:rPr>
+        <w:t>sef</w:t>
+      </w:r>
+      <w:proofErr w:type="spellEnd"/>
+      <w:r>
+        <w:rPr>
+          <w:lang w:val="en-GB"/>
+        </w:rPr>
+        <w:t xml:space="preserve"> files and sequence selections. This function should be </w:t>
       </w:r>
       <w:r>
         <w:rPr>
@@ -1433,23 +1458,24 @@
           <w:rFonts w:ascii="Courier New" w:hAnsi="Courier New" w:cs="Courier New"/>
           <w:sz w:val="20"/>
           <w:szCs w:val="24"/>
-        </w:rPr>
-      </w:pPr>
-      <w:proofErr w:type="spellStart"/>
-      <w:proofErr w:type="gramStart"/>
+          <w:lang w:val="en-GB"/>
+        </w:rPr>
+      </w:pPr>
+      <w:proofErr w:type="spellStart"/>
       <w:r>
         <w:rPr>
           <w:rFonts w:ascii="Courier New" w:hAnsi="Courier New" w:cs="Courier New"/>
           <w:szCs w:val="26"/>
+          <w:lang w:val="en-GB"/>
         </w:rPr>
         <w:t>relaxObj</w:t>
       </w:r>
       <w:proofErr w:type="spellEnd"/>
-      <w:proofErr w:type="gramEnd"/>
       <w:r>
         <w:rPr>
           <w:rFonts w:ascii="Courier New" w:hAnsi="Courier New" w:cs="Courier New"/>
           <w:szCs w:val="26"/>
+          <w:lang w:val="en-GB"/>
         </w:rPr>
         <w:t xml:space="preserve"> = </w:t>
       </w:r>
@@ -1458,64 +1484,46 @@
         <w:rPr>
           <w:rFonts w:ascii="Courier New" w:hAnsi="Courier New" w:cs="Courier New"/>
           <w:szCs w:val="26"/>
-        </w:rPr>
-        <w:t>format_import_data</w:t>
-      </w:r>
-      <w:proofErr w:type="spellEnd"/>
+          <w:lang w:val="en-GB"/>
+        </w:rPr>
+        <w:t>format_import_</w:t>
+      </w:r>
+      <w:proofErr w:type="gramStart"/>
       <w:r>
         <w:rPr>
           <w:rFonts w:ascii="Courier New" w:hAnsi="Courier New" w:cs="Courier New"/>
           <w:szCs w:val="26"/>
-        </w:rPr>
-        <w:t>(</w:t>
-      </w:r>
-      <w:proofErr w:type="spellStart"/>
+          <w:lang w:val="en-GB"/>
+        </w:rPr>
+        <w:t>data</w:t>
+      </w:r>
+      <w:proofErr w:type="spellEnd"/>
       <w:r>
         <w:rPr>
           <w:rFonts w:ascii="Courier New" w:hAnsi="Courier New" w:cs="Courier New"/>
           <w:szCs w:val="26"/>
-        </w:rPr>
-        <w:t>filelist</w:t>
-      </w:r>
-      <w:proofErr w:type="spellEnd"/>
+          <w:lang w:val="en-GB"/>
+        </w:rPr>
+        <w:t>(</w:t>
+      </w:r>
+      <w:proofErr w:type="spellStart"/>
+      <w:proofErr w:type="gramEnd"/>
       <w:r>
         <w:rPr>
           <w:rFonts w:ascii="Courier New" w:hAnsi="Courier New" w:cs="Courier New"/>
           <w:szCs w:val="26"/>
-        </w:rPr>
-        <w:t xml:space="preserve">, </w:t>
-      </w:r>
-      <w:proofErr w:type="spellStart"/>
+          <w:lang w:val="en-GB"/>
+        </w:rPr>
+        <w:t>filelist</w:t>
+      </w:r>
+      <w:proofErr w:type="spellEnd"/>
       <w:r>
         <w:rPr>
           <w:rFonts w:ascii="Courier New" w:hAnsi="Courier New" w:cs="Courier New"/>
           <w:szCs w:val="26"/>
-        </w:rPr>
-        <w:t>sequence</w:t>
-      </w:r>
-      <w:proofErr w:type="spellEnd"/>
-      <w:r>
-        <w:rPr>
-          <w:rFonts w:ascii="Courier New" w:hAnsi="Courier New" w:cs="Courier New"/>
-          <w:szCs w:val="26"/>
-        </w:rPr>
-        <w:t xml:space="preserve">, data, </w:t>
-      </w:r>
-      <w:proofErr w:type="spellStart"/>
-      <w:r>
-        <w:rPr>
-          <w:rFonts w:ascii="Courier New" w:hAnsi="Courier New" w:cs="Courier New"/>
-          <w:szCs w:val="26"/>
-        </w:rPr>
-        <w:t>parameter</w:t>
-      </w:r>
-      <w:proofErr w:type="spellEnd"/>
-      <w:r>
-        <w:rPr>
-          <w:rFonts w:ascii="Courier New" w:hAnsi="Courier New" w:cs="Courier New"/>
-          <w:szCs w:val="26"/>
-        </w:rPr>
-        <w:t>)</w:t>
+          <w:lang w:val="en-GB"/>
+        </w:rPr>
+        <w:t>, sequence, data, parameter)</w:t>
       </w:r>
     </w:p>
     <w:p>
@@ -1528,6 +1536,7 @@
           <w:rFonts w:ascii="Courier New" w:hAnsi="Courier New" w:cs="Courier New"/>
           <w:sz w:val="20"/>
           <w:szCs w:val="24"/>
+          <w:lang w:val="en-GB"/>
         </w:rPr>
       </w:pPr>
     </w:p>
@@ -1637,7 +1646,23 @@
           <w:i/>
           <w:lang w:val="en-GB"/>
         </w:rPr>
-        <w:t xml:space="preserve">, sef). If you want to import different type of format, you will need to update this function too. </w:t>
+        <w:t xml:space="preserve">, </w:t>
+      </w:r>
+      <w:proofErr w:type="spellStart"/>
+      <w:r>
+        <w:rPr>
+          <w:i/>
+          <w:lang w:val="en-GB"/>
+        </w:rPr>
+        <w:t>sef</w:t>
+      </w:r>
+      <w:proofErr w:type="spellEnd"/>
+      <w:r>
+        <w:rPr>
+          <w:i/>
+          <w:lang w:val="en-GB"/>
+        </w:rPr>
+        <w:t xml:space="preserve">). If you want to import different type of format, you will need to update this function too. </w:t>
       </w:r>
     </w:p>
     <w:p>
@@ -1654,15 +1679,7 @@
           <w:sz w:val="24"/>
           <w:lang w:val="en-GB"/>
         </w:rPr>
-        <w:t>Data</w:t>
-      </w:r>
-      <w:r>
-        <w:rPr>
-          <w:b/>
-          <w:sz w:val="24"/>
-          <w:lang w:val="en-GB"/>
-        </w:rPr>
-        <w:t xml:space="preserve"> Exportation</w:t>
+        <w:t>Data Exportation</w:t>
       </w:r>
     </w:p>
     <w:p>
@@ -2118,6 +2135,10 @@
         <w:jc w:val="center"/>
       </w:pPr>
       <w:r>
+        <w:rPr>
+          <w:noProof/>
+          <w:lang w:eastAsia="fr-FR"/>
+        </w:rPr>
         <w:drawing>
           <wp:inline distT="0" distB="0" distL="0" distR="0" wp14:anchorId="270913DF" wp14:editId="224C1932">
             <wp:extent cx="2006497" cy="3183466"/>
@@ -2205,23 +2226,10 @@
         <w:t xml:space="preserve">: File Manager window. On the left, the file tree allows to select/edit files. On the right, tab/tree allows to visualise data contains in the selected files. </w:t>
       </w:r>
       <w:r>
-        <w:t xml:space="preserve">At the </w:t>
-      </w:r>
-      <w:proofErr w:type="spellStart"/>
-      <w:r>
-        <w:t>bottom</w:t>
-      </w:r>
-      <w:proofErr w:type="spellEnd"/>
-      <w:r>
-        <w:t xml:space="preserve">, a console </w:t>
-      </w:r>
-      <w:proofErr w:type="spellStart"/>
-      <w:r>
-        <w:t>throws</w:t>
-      </w:r>
-      <w:proofErr w:type="spellEnd"/>
-      <w:r>
-        <w:t xml:space="preserve"> messages.</w:t>
+        <w:rPr>
+          <w:lang w:val="en-GB"/>
+        </w:rPr>
+        <w:t>At the bottom, a console throws messages.</w:t>
       </w:r>
     </w:p>
     <w:p>
@@ -2745,11 +2753,12 @@
         <w:t xml:space="preserve"> = </w:t>
       </w:r>
       <w:proofErr w:type="spellStart"/>
-      <w:r>
-        <w:rPr>
-          <w:lang w:val="en-GB"/>
-        </w:rPr>
-        <w:t>getEndChild</w:t>
+      <w:proofErr w:type="gramStart"/>
+      <w:r>
+        <w:rPr>
+          <w:lang w:val="en-GB"/>
+        </w:rPr>
+        <w:t>findobj</w:t>
       </w:r>
       <w:proofErr w:type="spellEnd"/>
       <w:r>
@@ -2759,6 +2768,7 @@
         <w:t>(</w:t>
       </w:r>
       <w:proofErr w:type="spellStart"/>
+      <w:proofErr w:type="gramEnd"/>
       <w:r>
         <w:rPr>
           <w:lang w:val="en-GB"/>
@@ -2770,28 +2780,42 @@
         <w:rPr>
           <w:lang w:val="en-GB"/>
         </w:rPr>
+        <w:t>, field, value</w:t>
+      </w:r>
+      <w:r>
+        <w:rPr>
+          <w:lang w:val="en-GB"/>
+        </w:rPr>
         <w:t>)</w:t>
       </w:r>
       <w:r>
         <w:rPr>
           <w:lang w:val="en-GB"/>
         </w:rPr>
-        <w:t xml:space="preserve">: return all the nodes without children that are children of a given node (possible to use the Root). This function is useful if only last layer contains important information (in </w:t>
-      </w:r>
-      <w:proofErr w:type="spellStart"/>
-      <w:r>
-        <w:rPr>
-          <w:lang w:val="en-GB"/>
-        </w:rPr>
-        <w:t>FitLike</w:t>
-      </w:r>
-      <w:proofErr w:type="spellEnd"/>
-      <w:r>
-        <w:rPr>
-          <w:lang w:val="en-GB"/>
-        </w:rPr>
-        <w:t>, last layer is the file layer).</w:t>
-      </w:r>
+        <w:t xml:space="preserve">: return all the nodes </w:t>
+      </w:r>
+      <w:r>
+        <w:rPr>
+          <w:lang w:val="en-GB"/>
+        </w:rPr>
+        <w:t xml:space="preserve">that have a field equals to value input (equivalent of </w:t>
+      </w:r>
+      <w:proofErr w:type="spellStart"/>
+      <w:r>
+        <w:rPr>
+          <w:lang w:val="en-GB"/>
+        </w:rPr>
+        <w:t>findobj</w:t>
+      </w:r>
+      <w:proofErr w:type="spellEnd"/>
+      <w:r>
+        <w:rPr>
+          <w:lang w:val="en-GB"/>
+        </w:rPr>
+        <w:t>() in Matlab).</w:t>
+      </w:r>
+      <w:bookmarkStart w:id="0" w:name="_GoBack"/>
+      <w:bookmarkEnd w:id="0"/>
     </w:p>
     <w:p>
       <w:pPr>
@@ -3629,8 +3653,6 @@
         </w:rPr>
         <w:t xml:space="preserve"> </w:t>
       </w:r>
-      <w:bookmarkStart w:id="0" w:name="_GoBack"/>
-      <w:bookmarkEnd w:id="0"/>
     </w:p>
     <w:sectPr>
       <w:pgSz w:w="11906" w:h="16838"/>
@@ -4740,6 +4762,7 @@
   <w:style w:type="character" w:default="1" w:styleId="Policepardfaut">
     <w:name w:val="Default Paragraph Font"/>
     <w:uiPriority w:val="1"/>
+    <w:semiHidden/>
     <w:unhideWhenUsed/>
   </w:style>
   <w:style w:type="table" w:default="1" w:styleId="TableauNormal">

</xml_diff>

<commit_message>
Documentation: update and add DisplayManager example offline
</commit_message>
<xml_diff>
--- a/Documentation/FitLike technical documentation.docx
+++ b/Documentation/FitLike technical documentation.docx
@@ -1792,7 +1792,13 @@
         <w:rPr>
           <w:lang w:val="en-GB"/>
         </w:rPr>
-        <w:t>export_model</w:t>
+        <w:t>export_</w:t>
+      </w:r>
+      <w:r>
+        <w:rPr>
+          <w:lang w:val="en-GB"/>
+        </w:rPr>
+        <w:t>fit</w:t>
       </w:r>
       <w:proofErr w:type="spellEnd"/>
       <w:r>
@@ -3492,6 +3498,14 @@
       <w:pPr>
         <w:jc w:val="both"/>
         <w:rPr>
+          <w:lang w:val="en-GB"/>
+        </w:rPr>
+      </w:pPr>
+    </w:p>
+    <w:p>
+      <w:pPr>
+        <w:jc w:val="both"/>
+        <w:rPr>
           <w:b/>
           <w:sz w:val="28"/>
           <w:u w:val="single"/>
@@ -3507,8 +3521,6 @@
         </w:rPr>
         <w:t>Display</w:t>
       </w:r>
-      <w:bookmarkStart w:id="0" w:name="_GoBack"/>
-      <w:bookmarkEnd w:id="0"/>
       <w:r>
         <w:rPr>
           <w:b/>
@@ -3518,6 +3530,3213 @@
         </w:rPr>
         <w:t xml:space="preserve"> Manager</w:t>
       </w:r>
+    </w:p>
+    <w:p>
+      <w:pPr>
+        <w:jc w:val="both"/>
+        <w:rPr>
+          <w:lang w:val="en-GB"/>
+        </w:rPr>
+      </w:pPr>
+      <w:proofErr w:type="spellStart"/>
+      <w:r>
+        <w:rPr>
+          <w:lang w:val="en-GB"/>
+        </w:rPr>
+        <w:t>DisplayManager</w:t>
+      </w:r>
+      <w:proofErr w:type="spellEnd"/>
+      <w:r>
+        <w:rPr>
+          <w:lang w:val="en-GB"/>
+        </w:rPr>
+        <w:t xml:space="preserve"> is a class that creates and control data visualisation in </w:t>
+      </w:r>
+      <w:proofErr w:type="spellStart"/>
+      <w:r>
+        <w:rPr>
+          <w:lang w:val="en-GB"/>
+        </w:rPr>
+        <w:t>FitLike</w:t>
+      </w:r>
+      <w:proofErr w:type="spellEnd"/>
+      <w:r>
+        <w:rPr>
+          <w:lang w:val="en-GB"/>
+        </w:rPr>
+        <w:t>. It is mainly composed of a tab group object that allow</w:t>
+      </w:r>
+      <w:r>
+        <w:rPr>
+          <w:lang w:val="en-GB"/>
+        </w:rPr>
+        <w:t>s</w:t>
+      </w:r>
+      <w:r>
+        <w:rPr>
+          <w:lang w:val="en-GB"/>
+        </w:rPr>
+        <w:t xml:space="preserve"> custom tab design. Zoom and pan from the</w:t>
+      </w:r>
+      <w:r>
+        <w:rPr>
+          <w:lang w:val="en-GB"/>
+        </w:rPr>
+        <w:t xml:space="preserve"> built-in toolbar were kept for axis control. </w:t>
+      </w:r>
+      <w:r>
+        <w:rPr>
+          <w:lang w:val="en-GB"/>
+        </w:rPr>
+        <w:t xml:space="preserve">Like </w:t>
+      </w:r>
+      <w:proofErr w:type="spellStart"/>
+      <w:r>
+        <w:rPr>
+          <w:lang w:val="en-GB"/>
+        </w:rPr>
+        <w:t>FileManager</w:t>
+      </w:r>
+      <w:proofErr w:type="spellEnd"/>
+      <w:r>
+        <w:rPr>
+          <w:lang w:val="en-GB"/>
+        </w:rPr>
+        <w:t xml:space="preserve">, </w:t>
+      </w:r>
+      <w:proofErr w:type="spellStart"/>
+      <w:r>
+        <w:rPr>
+          <w:lang w:val="en-GB"/>
+        </w:rPr>
+        <w:t>DisplayManager</w:t>
+      </w:r>
+      <w:proofErr w:type="spellEnd"/>
+      <w:r>
+        <w:rPr>
+          <w:lang w:val="en-GB"/>
+        </w:rPr>
+        <w:t xml:space="preserve"> is a stand-alone component and can be called out of </w:t>
+      </w:r>
+      <w:proofErr w:type="spellStart"/>
+      <w:r>
+        <w:rPr>
+          <w:lang w:val="en-GB"/>
+        </w:rPr>
+        <w:t>FitLike</w:t>
+      </w:r>
+      <w:proofErr w:type="spellEnd"/>
+      <w:r>
+        <w:rPr>
+          <w:lang w:val="en-GB"/>
+        </w:rPr>
+        <w:t>. See the script example in Documentation/</w:t>
+      </w:r>
+      <w:proofErr w:type="spellStart"/>
+      <w:r>
+        <w:rPr>
+          <w:lang w:val="en-GB"/>
+        </w:rPr>
+        <w:t>FitLike</w:t>
+      </w:r>
+      <w:proofErr w:type="spellEnd"/>
+      <w:r>
+        <w:rPr>
+          <w:lang w:val="en-GB"/>
+        </w:rPr>
+        <w:t xml:space="preserve"> offline/</w:t>
+      </w:r>
+      <w:proofErr w:type="spellStart"/>
+      <w:r>
+        <w:rPr>
+          <w:lang w:val="en-GB"/>
+        </w:rPr>
+        <w:t>DisplayManager_offline.mat</w:t>
+      </w:r>
+      <w:proofErr w:type="spellEnd"/>
+      <w:r>
+        <w:rPr>
+          <w:lang w:val="en-GB"/>
+        </w:rPr>
+        <w:t>.</w:t>
+      </w:r>
+    </w:p>
+    <w:p>
+      <w:pPr>
+        <w:jc w:val="both"/>
+        <w:rPr>
+          <w:b/>
+          <w:lang w:val="en-GB"/>
+        </w:rPr>
+      </w:pPr>
+      <w:r>
+        <w:rPr>
+          <w:b/>
+          <w:lang w:val="en-GB"/>
+        </w:rPr>
+        <w:t>Tab system</w:t>
+      </w:r>
+    </w:p>
+    <w:p>
+      <w:pPr>
+        <w:jc w:val="both"/>
+        <w:rPr>
+          <w:lang w:val="en-GB"/>
+        </w:rPr>
+      </w:pPr>
+      <w:proofErr w:type="spellStart"/>
+      <w:r>
+        <w:rPr>
+          <w:lang w:val="en-GB"/>
+        </w:rPr>
+        <w:t>DisplayManager</w:t>
+      </w:r>
+      <w:proofErr w:type="spellEnd"/>
+      <w:r>
+        <w:rPr>
+          <w:lang w:val="en-GB"/>
+        </w:rPr>
+        <w:t xml:space="preserve"> handles</w:t>
+      </w:r>
+      <w:r>
+        <w:rPr>
+          <w:lang w:val="en-GB"/>
+        </w:rPr>
+        <w:t xml:space="preserve"> a</w:t>
+      </w:r>
+      <w:r>
+        <w:rPr>
+          <w:lang w:val="en-GB"/>
+        </w:rPr>
+        <w:t xml:space="preserve"> custom tab system</w:t>
+      </w:r>
+      <w:r>
+        <w:rPr>
+          <w:lang w:val="en-GB"/>
+        </w:rPr>
+        <w:t xml:space="preserve">. </w:t>
+      </w:r>
+      <w:r>
+        <w:rPr>
+          <w:lang w:val="en-GB"/>
+        </w:rPr>
+        <w:t xml:space="preserve">Tabs are created with the built-in function </w:t>
+      </w:r>
+      <w:proofErr w:type="spellStart"/>
+      <w:proofErr w:type="gramStart"/>
+      <w:r>
+        <w:rPr>
+          <w:lang w:val="en-GB"/>
+        </w:rPr>
+        <w:t>uitabgroup</w:t>
+      </w:r>
+      <w:proofErr w:type="spellEnd"/>
+      <w:r>
+        <w:rPr>
+          <w:lang w:val="en-GB"/>
+        </w:rPr>
+        <w:t>(</w:t>
+      </w:r>
+      <w:proofErr w:type="gramEnd"/>
+      <w:r>
+        <w:rPr>
+          <w:lang w:val="en-GB"/>
+        </w:rPr>
+        <w:t xml:space="preserve">). </w:t>
+      </w:r>
+      <w:r>
+        <w:rPr>
+          <w:lang w:val="en-GB"/>
+        </w:rPr>
+        <w:t>Because it is not possible to custom directly the built-in tab (</w:t>
+      </w:r>
+      <w:proofErr w:type="spellStart"/>
+      <w:r>
+        <w:rPr>
+          <w:lang w:val="en-GB"/>
+        </w:rPr>
+        <w:t>uitab</w:t>
+      </w:r>
+      <w:proofErr w:type="spellEnd"/>
+      <w:r>
+        <w:rPr>
+          <w:lang w:val="en-GB"/>
+        </w:rPr>
+        <w:t xml:space="preserve"> function) custom tabs are built from Container object. Then by assigning the </w:t>
+      </w:r>
+      <w:proofErr w:type="spellStart"/>
+      <w:proofErr w:type="gramStart"/>
+      <w:r>
+        <w:rPr>
+          <w:lang w:val="en-GB"/>
+        </w:rPr>
+        <w:t>uitab</w:t>
+      </w:r>
+      <w:proofErr w:type="spellEnd"/>
+      <w:r>
+        <w:rPr>
+          <w:lang w:val="en-GB"/>
+        </w:rPr>
+        <w:t>(</w:t>
+      </w:r>
+      <w:proofErr w:type="gramEnd"/>
+      <w:r>
+        <w:rPr>
+          <w:lang w:val="en-GB"/>
+        </w:rPr>
+        <w:t>) as Parent of the Container object custom class components can be inserted in the tab system.</w:t>
+      </w:r>
+    </w:p>
+    <w:p>
+      <w:pPr>
+        <w:jc w:val="both"/>
+        <w:rPr>
+          <w:i/>
+          <w:lang w:val="en-GB"/>
+        </w:rPr>
+      </w:pPr>
+      <w:r>
+        <w:rPr>
+          <w:noProof/>
+          <w:lang w:eastAsia="fr-FR"/>
+        </w:rPr>
+        <mc:AlternateContent>
+          <mc:Choice Requires="wps">
+            <w:drawing>
+              <wp:anchor distT="0" distB="0" distL="114300" distR="114300" simplePos="0" relativeHeight="251660288" behindDoc="0" locked="0" layoutInCell="1" allowOverlap="1" wp14:anchorId="48A14E5E" wp14:editId="6F4845D6">
+                <wp:simplePos x="0" y="0"/>
+                <wp:positionH relativeFrom="margin">
+                  <wp:align>right</wp:align>
+                </wp:positionH>
+                <wp:positionV relativeFrom="paragraph">
+                  <wp:posOffset>2134870</wp:posOffset>
+                </wp:positionV>
+                <wp:extent cx="5760720" cy="266700"/>
+                <wp:effectExtent l="0" t="0" r="0" b="0"/>
+                <wp:wrapTopAndBottom/>
+                <wp:docPr id="4" name="Zone de texte 4"/>
+                <wp:cNvGraphicFramePr/>
+                <a:graphic xmlns:a="http://schemas.openxmlformats.org/drawingml/2006/main">
+                  <a:graphicData uri="http://schemas.microsoft.com/office/word/2010/wordprocessingShape">
+                    <wps:wsp>
+                      <wps:cNvSpPr txBox="1"/>
+                      <wps:spPr>
+                        <a:xfrm>
+                          <a:off x="0" y="0"/>
+                          <a:ext cx="5760720" cy="266700"/>
+                        </a:xfrm>
+                        <a:prstGeom prst="rect">
+                          <a:avLst/>
+                        </a:prstGeom>
+                        <a:solidFill>
+                          <a:prstClr val="white"/>
+                        </a:solidFill>
+                        <a:ln>
+                          <a:noFill/>
+                        </a:ln>
+                      </wps:spPr>
+                      <wps:txbx>
+                        <w:txbxContent>
+                          <w:p>
+                            <w:pPr>
+                              <w:pStyle w:val="Lgende"/>
+                              <w:jc w:val="both"/>
+                              <w:rPr>
+                                <w:noProof/>
+                                <w:lang w:val="en-GB"/>
+                              </w:rPr>
+                            </w:pPr>
+                            <w:r>
+                              <w:rPr>
+                                <w:lang w:val="en-GB"/>
+                              </w:rPr>
+                              <w:t xml:space="preserve">Figure </w:t>
+                            </w:r>
+                            <w:r>
+                              <w:fldChar w:fldCharType="begin"/>
+                            </w:r>
+                            <w:r>
+                              <w:rPr>
+                                <w:lang w:val="en-GB"/>
+                              </w:rPr>
+                              <w:instrText xml:space="preserve"> SEQ Figure \* ARABIC </w:instrText>
+                            </w:r>
+                            <w:r>
+                              <w:fldChar w:fldCharType="separate"/>
+                            </w:r>
+                            <w:r>
+                              <w:rPr>
+                                <w:noProof/>
+                                <w:lang w:val="en-GB"/>
+                              </w:rPr>
+                              <w:t>4</w:t>
+                            </w:r>
+                            <w:r>
+                              <w:fldChar w:fldCharType="end"/>
+                            </w:r>
+                            <w:r>
+                              <w:rPr>
+                                <w:lang w:val="en-GB"/>
+                              </w:rPr>
+                              <w:t xml:space="preserve">: Custom tab system. </w:t>
+                            </w:r>
+                            <w:proofErr w:type="spellStart"/>
+                            <w:r>
+                              <w:rPr>
+                                <w:lang w:val="en-GB"/>
+                              </w:rPr>
+                              <w:t>DisplayManager</w:t>
+                            </w:r>
+                            <w:proofErr w:type="spellEnd"/>
+                            <w:r>
+                              <w:rPr>
+                                <w:lang w:val="en-GB"/>
+                              </w:rPr>
+                              <w:t xml:space="preserve"> contains different custom clas</w:t>
+                            </w:r>
+                            <w:r>
+                              <w:rPr>
+                                <w:lang w:val="en-GB"/>
+                              </w:rPr>
+                              <w:t>ses in its tab group object (</w:t>
+                            </w:r>
+                            <w:proofErr w:type="spellStart"/>
+                            <w:r>
+                              <w:rPr>
+                                <w:lang w:val="en-GB"/>
+                              </w:rPr>
+                              <w:t>DispersionTab</w:t>
+                            </w:r>
+                            <w:proofErr w:type="spellEnd"/>
+                            <w:r>
+                              <w:rPr>
+                                <w:lang w:val="en-GB"/>
+                              </w:rPr>
+                              <w:t xml:space="preserve">, </w:t>
+                            </w:r>
+                            <w:proofErr w:type="spellStart"/>
+                            <w:r>
+                              <w:rPr>
+                                <w:lang w:val="en-GB"/>
+                              </w:rPr>
+                              <w:t>EmptyTab</w:t>
+                            </w:r>
+                            <w:proofErr w:type="spellEnd"/>
+                            <w:r>
+                              <w:rPr>
+                                <w:lang w:val="en-GB"/>
+                              </w:rPr>
+                              <w:t xml:space="preserve">…). </w:t>
+                            </w:r>
+                            <w:proofErr w:type="spellStart"/>
+                            <w:r>
+                              <w:rPr>
+                                <w:lang w:val="en-GB"/>
+                              </w:rPr>
+                              <w:t>DisplayManager</w:t>
+                            </w:r>
+                            <w:proofErr w:type="spellEnd"/>
+                            <w:r>
+                              <w:rPr>
+                                <w:lang w:val="en-GB"/>
+                              </w:rPr>
+                              <w:t xml:space="preserve"> handles data access and the creation/deletion of custom tabs.</w:t>
+                            </w:r>
+                          </w:p>
+                        </w:txbxContent>
+                      </wps:txbx>
+                      <wps:bodyPr rot="0" spcFirstLastPara="0" vertOverflow="overflow" horzOverflow="overflow" vert="horz" wrap="square" lIns="0" tIns="0" rIns="0" bIns="0" numCol="1" spcCol="0" rtlCol="0" fromWordArt="0" anchor="t" anchorCtr="0" forceAA="0" compatLnSpc="1">
+                        <a:prstTxWarp prst="textNoShape">
+                          <a:avLst/>
+                        </a:prstTxWarp>
+                        <a:spAutoFit/>
+                      </wps:bodyPr>
+                    </wps:wsp>
+                  </a:graphicData>
+                </a:graphic>
+                <wp14:sizeRelH relativeFrom="margin">
+                  <wp14:pctWidth>0</wp14:pctWidth>
+                </wp14:sizeRelH>
+              </wp:anchor>
+            </w:drawing>
+          </mc:Choice>
+          <mc:Fallback>
+            <w:pict>
+              <v:shapetype w14:anchorId="48A14E5E" id="_x0000_t202" coordsize="21600,21600" o:spt="202" path="m,l,21600r21600,l21600,xe">
+                <v:stroke joinstyle="miter"/>
+                <v:path gradientshapeok="t" o:connecttype="rect"/>
+              </v:shapetype>
+              <v:shape id="Zone de texte 4" o:spid="_x0000_s1026" type="#_x0000_t202" style="position:absolute;left:0;text-align:left;margin-left:402.4pt;margin-top:168.1pt;width:453.6pt;height:21pt;z-index:251660288;visibility:visible;mso-wrap-style:square;mso-width-percent:0;mso-wrap-distance-left:9pt;mso-wrap-distance-top:0;mso-wrap-distance-right:9pt;mso-wrap-distance-bottom:0;mso-position-horizontal:right;mso-position-horizontal-relative:margin;mso-position-vertical:absolute;mso-position-vertical-relative:text;mso-width-percent:0;mso-width-relative:margin;v-text-anchor:top" o:gfxdata="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" stroked="f">
+                <v:textbox style="mso-fit-shape-to-text:t" inset="0,0,0,0">
+                  <w:txbxContent>
+                    <w:p>
+                      <w:pPr>
+                        <w:pStyle w:val="Lgende"/>
+                        <w:jc w:val="both"/>
+                        <w:rPr>
+                          <w:noProof/>
+                          <w:lang w:val="en-GB"/>
+                        </w:rPr>
+                      </w:pPr>
+                      <w:r>
+                        <w:rPr>
+                          <w:lang w:val="en-GB"/>
+                        </w:rPr>
+                        <w:t xml:space="preserve">Figure </w:t>
+                      </w:r>
+                      <w:r>
+                        <w:fldChar w:fldCharType="begin"/>
+                      </w:r>
+                      <w:r>
+                        <w:rPr>
+                          <w:lang w:val="en-GB"/>
+                        </w:rPr>
+                        <w:instrText xml:space="preserve"> SEQ Figure \* ARABIC </w:instrText>
+                      </w:r>
+                      <w:r>
+                        <w:fldChar w:fldCharType="separate"/>
+                      </w:r>
+                      <w:r>
+                        <w:rPr>
+                          <w:noProof/>
+                          <w:lang w:val="en-GB"/>
+                        </w:rPr>
+                        <w:t>4</w:t>
+                      </w:r>
+                      <w:r>
+                        <w:fldChar w:fldCharType="end"/>
+                      </w:r>
+                      <w:r>
+                        <w:rPr>
+                          <w:lang w:val="en-GB"/>
+                        </w:rPr>
+                        <w:t xml:space="preserve">: Custom tab system. </w:t>
+                      </w:r>
+                      <w:proofErr w:type="spellStart"/>
+                      <w:r>
+                        <w:rPr>
+                          <w:lang w:val="en-GB"/>
+                        </w:rPr>
+                        <w:t>DisplayManager</w:t>
+                      </w:r>
+                      <w:proofErr w:type="spellEnd"/>
+                      <w:r>
+                        <w:rPr>
+                          <w:lang w:val="en-GB"/>
+                        </w:rPr>
+                        <w:t xml:space="preserve"> contains different custom clas</w:t>
+                      </w:r>
+                      <w:r>
+                        <w:rPr>
+                          <w:lang w:val="en-GB"/>
+                        </w:rPr>
+                        <w:t>ses in its tab group object (</w:t>
+                      </w:r>
+                      <w:proofErr w:type="spellStart"/>
+                      <w:r>
+                        <w:rPr>
+                          <w:lang w:val="en-GB"/>
+                        </w:rPr>
+                        <w:t>DispersionTab</w:t>
+                      </w:r>
+                      <w:proofErr w:type="spellEnd"/>
+                      <w:r>
+                        <w:rPr>
+                          <w:lang w:val="en-GB"/>
+                        </w:rPr>
+                        <w:t xml:space="preserve">, </w:t>
+                      </w:r>
+                      <w:proofErr w:type="spellStart"/>
+                      <w:r>
+                        <w:rPr>
+                          <w:lang w:val="en-GB"/>
+                        </w:rPr>
+                        <w:t>EmptyTab</w:t>
+                      </w:r>
+                      <w:proofErr w:type="spellEnd"/>
+                      <w:r>
+                        <w:rPr>
+                          <w:lang w:val="en-GB"/>
+                        </w:rPr>
+                        <w:t xml:space="preserve">…). </w:t>
+                      </w:r>
+                      <w:proofErr w:type="spellStart"/>
+                      <w:r>
+                        <w:rPr>
+                          <w:lang w:val="en-GB"/>
+                        </w:rPr>
+                        <w:t>DisplayManager</w:t>
+                      </w:r>
+                      <w:proofErr w:type="spellEnd"/>
+                      <w:r>
+                        <w:rPr>
+                          <w:lang w:val="en-GB"/>
+                        </w:rPr>
+                        <w:t xml:space="preserve"> handles data access and </w:t>
+                      </w:r>
+                      <w:r>
+                        <w:rPr>
+                          <w:lang w:val="en-GB"/>
+                        </w:rPr>
+                        <w:t xml:space="preserve">the creation/deletion </w:t>
+                      </w:r>
+                      <w:r>
+                        <w:rPr>
+                          <w:lang w:val="en-GB"/>
+                        </w:rPr>
+                        <w:t>of custom tabs.</w:t>
+                      </w:r>
+                    </w:p>
+                  </w:txbxContent>
+                </v:textbox>
+                <w10:wrap type="topAndBottom" anchorx="margin"/>
+              </v:shape>
+            </w:pict>
+          </mc:Fallback>
+        </mc:AlternateContent>
+      </w:r>
+      <w:r>
+        <w:rPr>
+          <w:noProof/>
+          <w:lang w:eastAsia="fr-FR"/>
+        </w:rPr>
+        <w:drawing>
+          <wp:anchor distT="0" distB="0" distL="114300" distR="114300" simplePos="0" relativeHeight="251658240" behindDoc="0" locked="0" layoutInCell="1" allowOverlap="1" wp14:anchorId="23654AA4" wp14:editId="7FED490B">
+            <wp:simplePos x="0" y="0"/>
+            <wp:positionH relativeFrom="margin">
+              <wp:posOffset>1009650</wp:posOffset>
+            </wp:positionH>
+            <wp:positionV relativeFrom="paragraph">
+              <wp:posOffset>731520</wp:posOffset>
+            </wp:positionV>
+            <wp:extent cx="3741420" cy="1283970"/>
+            <wp:effectExtent l="0" t="0" r="0" b="0"/>
+            <wp:wrapTopAndBottom/>
+            <wp:docPr id="3" name="Image 3"/>
+            <wp:cNvGraphicFramePr>
+              <a:graphicFrameLocks xmlns:a="http://schemas.openxmlformats.org/drawingml/2006/main" noChangeAspect="1"/>
+            </wp:cNvGraphicFramePr>
+            <a:graphic xmlns:a="http://schemas.openxmlformats.org/drawingml/2006/main">
+              <a:graphicData uri="http://schemas.openxmlformats.org/drawingml/2006/picture">
+                <pic:pic xmlns:pic="http://schemas.openxmlformats.org/drawingml/2006/picture">
+                  <pic:nvPicPr>
+                    <pic:cNvPr id="3" name="Image1.png"/>
+                    <pic:cNvPicPr/>
+                  </pic:nvPicPr>
+                  <pic:blipFill>
+                    <a:blip r:embed="rId8" cstate="print">
+                      <a:extLst>
+                        <a:ext uri="{28A0092B-C50C-407E-A947-70E740481C1C}">
+                          <a14:useLocalDpi xmlns:a14="http://schemas.microsoft.com/office/drawing/2010/main" val="0"/>
+                        </a:ext>
+                      </a:extLst>
+                    </a:blip>
+                    <a:stretch>
+                      <a:fillRect/>
+                    </a:stretch>
+                  </pic:blipFill>
+                  <pic:spPr>
+                    <a:xfrm>
+                      <a:off x="0" y="0"/>
+                      <a:ext cx="3741420" cy="1283970"/>
+                    </a:xfrm>
+                    <a:prstGeom prst="rect">
+                      <a:avLst/>
+                    </a:prstGeom>
+                  </pic:spPr>
+                </pic:pic>
+              </a:graphicData>
+            </a:graphic>
+            <wp14:sizeRelH relativeFrom="page">
+              <wp14:pctWidth>0</wp14:pctWidth>
+            </wp14:sizeRelH>
+            <wp14:sizeRelV relativeFrom="page">
+              <wp14:pctHeight>0</wp14:pctHeight>
+            </wp14:sizeRelV>
+          </wp:anchor>
+        </w:drawing>
+      </w:r>
+      <w:r>
+        <w:rPr>
+          <w:i/>
+          <w:u w:val="single"/>
+          <w:lang w:val="en-GB"/>
+        </w:rPr>
+        <w:t>Note:</w:t>
+      </w:r>
+      <w:r>
+        <w:rPr>
+          <w:i/>
+          <w:lang w:val="en-GB"/>
+        </w:rPr>
+        <w:t xml:space="preserve"> Inserting components in </w:t>
+      </w:r>
+      <w:proofErr w:type="spellStart"/>
+      <w:proofErr w:type="gramStart"/>
+      <w:r>
+        <w:rPr>
+          <w:i/>
+          <w:lang w:val="en-GB"/>
+        </w:rPr>
+        <w:t>uitab</w:t>
+      </w:r>
+      <w:proofErr w:type="spellEnd"/>
+      <w:r>
+        <w:rPr>
+          <w:i/>
+          <w:lang w:val="en-GB"/>
+        </w:rPr>
+        <w:t>(</w:t>
+      </w:r>
+      <w:proofErr w:type="gramEnd"/>
+      <w:r>
+        <w:rPr>
+          <w:i/>
+          <w:lang w:val="en-GB"/>
+        </w:rPr>
+        <w:t>) can be achieved with simpler method. However, to keep the custom object as a class (and thus using property/method) the object need to be created inside a Container.</w:t>
+      </w:r>
+    </w:p>
+    <w:p>
+      <w:pPr>
+        <w:jc w:val="both"/>
+        <w:rPr>
+          <w:lang w:val="en-GB"/>
+        </w:rPr>
+      </w:pPr>
+      <w:proofErr w:type="spellStart"/>
+      <w:r>
+        <w:rPr>
+          <w:lang w:val="en-GB"/>
+        </w:rPr>
+        <w:t>DisplayManager</w:t>
+      </w:r>
+      <w:proofErr w:type="spellEnd"/>
+      <w:r>
+        <w:rPr>
+          <w:lang w:val="en-GB"/>
+        </w:rPr>
+        <w:t xml:space="preserve"> controls the tab system with two methods:</w:t>
+      </w:r>
+    </w:p>
+    <w:p>
+      <w:pPr>
+        <w:pStyle w:val="Paragraphedeliste"/>
+        <w:numPr>
+          <w:ilvl w:val="0"/>
+          <w:numId w:val="9"/>
+        </w:numPr>
+        <w:jc w:val="both"/>
+        <w:rPr>
+          <w:lang w:val="en-GB"/>
+        </w:rPr>
+      </w:pPr>
+      <w:proofErr w:type="spellStart"/>
+      <w:r>
+        <w:rPr>
+          <w:color w:val="4472C4" w:themeColor="accent5"/>
+          <w:lang w:val="en-GB"/>
+        </w:rPr>
+        <w:t>addTab</w:t>
+      </w:r>
+      <w:proofErr w:type="spellEnd"/>
+      <w:r>
+        <w:rPr>
+          <w:color w:val="4472C4" w:themeColor="accent5"/>
+          <w:lang w:val="en-GB"/>
+        </w:rPr>
+        <w:t xml:space="preserve">(this) </w:t>
+      </w:r>
+      <w:r>
+        <w:rPr>
+          <w:lang w:val="en-GB"/>
+        </w:rPr>
+        <w:t>adds a new empty tab (</w:t>
+      </w:r>
+      <w:proofErr w:type="spellStart"/>
+      <w:r>
+        <w:rPr>
+          <w:lang w:val="en-GB"/>
+        </w:rPr>
+        <w:t>EmptyTab</w:t>
+      </w:r>
+      <w:proofErr w:type="spellEnd"/>
+      <w:r>
+        <w:rPr>
+          <w:lang w:val="en-GB"/>
+        </w:rPr>
+        <w:t xml:space="preserve"> object) to the </w:t>
+      </w:r>
+      <w:proofErr w:type="spellStart"/>
+      <w:r>
+        <w:rPr>
+          <w:lang w:val="en-GB"/>
+        </w:rPr>
+        <w:t>uitabgroup</w:t>
+      </w:r>
+      <w:proofErr w:type="spellEnd"/>
+      <w:r>
+        <w:rPr>
+          <w:lang w:val="en-GB"/>
+        </w:rPr>
+        <w:t xml:space="preserve">. It also adds a context menu to allow the deletion of the tab (‘Close tab’ menu object) through the </w:t>
+      </w:r>
+      <w:proofErr w:type="spellStart"/>
+      <w:r>
+        <w:rPr>
+          <w:color w:val="4472C4" w:themeColor="accent5"/>
+          <w:lang w:val="en-GB"/>
+        </w:rPr>
+        <w:t>setUImenu</w:t>
+      </w:r>
+      <w:proofErr w:type="spellEnd"/>
+      <w:r>
+        <w:rPr>
+          <w:color w:val="4472C4" w:themeColor="accent5"/>
+          <w:lang w:val="en-GB"/>
+        </w:rPr>
+        <w:t>(this)</w:t>
+      </w:r>
+      <w:r>
+        <w:rPr>
+          <w:lang w:val="en-GB"/>
+        </w:rPr>
+        <w:t xml:space="preserve"> method. The function is triggered by the selection of the specific tab ‘+’ (</w:t>
+      </w:r>
+      <w:proofErr w:type="spellStart"/>
+      <w:r>
+        <w:rPr>
+          <w:lang w:val="en-GB"/>
+        </w:rPr>
+        <w:t>EmptyTabPlus</w:t>
+      </w:r>
+      <w:proofErr w:type="spellEnd"/>
+      <w:r>
+        <w:rPr>
+          <w:lang w:val="en-GB"/>
+        </w:rPr>
+        <w:t xml:space="preserve"> object).</w:t>
+      </w:r>
+    </w:p>
+    <w:p>
+      <w:pPr>
+        <w:pStyle w:val="Paragraphedeliste"/>
+        <w:numPr>
+          <w:ilvl w:val="0"/>
+          <w:numId w:val="9"/>
+        </w:numPr>
+        <w:jc w:val="both"/>
+        <w:rPr>
+          <w:lang w:val="en-GB"/>
+        </w:rPr>
+      </w:pPr>
+      <w:proofErr w:type="spellStart"/>
+      <w:r>
+        <w:rPr>
+          <w:color w:val="4472C4" w:themeColor="accent5"/>
+          <w:lang w:val="en-GB"/>
+        </w:rPr>
+        <w:t>removeTab</w:t>
+      </w:r>
+      <w:proofErr w:type="spellEnd"/>
+      <w:r>
+        <w:rPr>
+          <w:color w:val="4472C4" w:themeColor="accent5"/>
+          <w:lang w:val="en-GB"/>
+        </w:rPr>
+        <w:t xml:space="preserve">(this) </w:t>
+      </w:r>
+      <w:r>
+        <w:rPr>
+          <w:lang w:val="en-GB"/>
+        </w:rPr>
+        <w:t>removes the selected tab. This function is triggered by the context menu created with the tab.</w:t>
+      </w:r>
+    </w:p>
+    <w:p>
+      <w:pPr>
+        <w:jc w:val="both"/>
+        <w:rPr>
+          <w:lang w:val="en-GB"/>
+        </w:rPr>
+      </w:pPr>
+      <w:proofErr w:type="spellStart"/>
+      <w:r>
+        <w:rPr>
+          <w:lang w:val="en-GB"/>
+        </w:rPr>
+        <w:t>DisplayManager</w:t>
+      </w:r>
+      <w:proofErr w:type="spellEnd"/>
+      <w:r>
+        <w:rPr>
+          <w:lang w:val="en-GB"/>
+        </w:rPr>
+        <w:t xml:space="preserve"> can send data to display </w:t>
+      </w:r>
+      <w:r>
+        <w:rPr>
+          <w:lang w:val="en-GB"/>
+        </w:rPr>
+        <w:t>(</w:t>
+      </w:r>
+      <w:r>
+        <w:rPr>
+          <w:lang w:val="en-GB"/>
+        </w:rPr>
+        <w:t>or remove</w:t>
+      </w:r>
+      <w:r>
+        <w:rPr>
+          <w:lang w:val="en-GB"/>
+        </w:rPr>
+        <w:t>)</w:t>
+      </w:r>
+      <w:r>
+        <w:rPr>
+          <w:lang w:val="en-GB"/>
+        </w:rPr>
+        <w:t xml:space="preserve"> to the selected tab using:</w:t>
+      </w:r>
+    </w:p>
+    <w:p>
+      <w:pPr>
+        <w:pStyle w:val="Paragraphedeliste"/>
+        <w:numPr>
+          <w:ilvl w:val="0"/>
+          <w:numId w:val="10"/>
+        </w:numPr>
+        <w:jc w:val="both"/>
+        <w:rPr>
+          <w:lang w:val="en-GB"/>
+        </w:rPr>
+      </w:pPr>
+      <w:proofErr w:type="spellStart"/>
+      <w:proofErr w:type="gramStart"/>
+      <w:r>
+        <w:rPr>
+          <w:color w:val="4472C4" w:themeColor="accent5"/>
+          <w:lang w:val="en-GB"/>
+        </w:rPr>
+        <w:t>addPlot</w:t>
+      </w:r>
+      <w:proofErr w:type="spellEnd"/>
+      <w:r>
+        <w:rPr>
+          <w:color w:val="4472C4" w:themeColor="accent5"/>
+          <w:lang w:val="en-GB"/>
+        </w:rPr>
+        <w:t>(</w:t>
+      </w:r>
+      <w:proofErr w:type="gramEnd"/>
+      <w:r>
+        <w:rPr>
+          <w:color w:val="4472C4" w:themeColor="accent5"/>
+          <w:lang w:val="en-GB"/>
+        </w:rPr>
+        <w:t xml:space="preserve">this, </w:t>
+      </w:r>
+      <w:proofErr w:type="spellStart"/>
+      <w:r>
+        <w:rPr>
+          <w:color w:val="4472C4" w:themeColor="accent5"/>
+          <w:lang w:val="en-GB"/>
+        </w:rPr>
+        <w:t>hData</w:t>
+      </w:r>
+      <w:proofErr w:type="spellEnd"/>
+      <w:r>
+        <w:rPr>
+          <w:color w:val="4472C4" w:themeColor="accent5"/>
+          <w:lang w:val="en-GB"/>
+        </w:rPr>
+        <w:t xml:space="preserve">, </w:t>
+      </w:r>
+      <w:proofErr w:type="spellStart"/>
+      <w:r>
+        <w:rPr>
+          <w:color w:val="4472C4" w:themeColor="accent5"/>
+          <w:lang w:val="en-GB"/>
+        </w:rPr>
+        <w:t>idxZone</w:t>
+      </w:r>
+      <w:proofErr w:type="spellEnd"/>
+      <w:r>
+        <w:rPr>
+          <w:color w:val="4472C4" w:themeColor="accent5"/>
+          <w:lang w:val="en-GB"/>
+        </w:rPr>
+        <w:t xml:space="preserve">) </w:t>
+      </w:r>
+      <w:r>
+        <w:rPr>
+          <w:lang w:val="en-GB"/>
+        </w:rPr>
+        <w:t xml:space="preserve">adds data to display in the selected tab. Data are defines by </w:t>
+      </w:r>
+      <w:proofErr w:type="spellStart"/>
+      <w:r>
+        <w:rPr>
+          <w:lang w:val="en-GB"/>
+        </w:rPr>
+        <w:t>hData</w:t>
+      </w:r>
+      <w:proofErr w:type="spellEnd"/>
+      <w:r>
+        <w:rPr>
+          <w:lang w:val="en-GB"/>
+        </w:rPr>
+        <w:t xml:space="preserve"> (a </w:t>
+      </w:r>
+      <w:proofErr w:type="spellStart"/>
+      <w:r>
+        <w:rPr>
+          <w:lang w:val="en-GB"/>
+        </w:rPr>
+        <w:t>DataUnit</w:t>
+      </w:r>
+      <w:proofErr w:type="spellEnd"/>
+      <w:r>
+        <w:rPr>
+          <w:lang w:val="en-GB"/>
+        </w:rPr>
+        <w:t xml:space="preserve"> array) and </w:t>
+      </w:r>
+      <w:proofErr w:type="spellStart"/>
+      <w:r>
+        <w:rPr>
+          <w:lang w:val="en-GB"/>
+        </w:rPr>
+        <w:t>idxZone</w:t>
+      </w:r>
+      <w:proofErr w:type="spellEnd"/>
+      <w:r>
+        <w:rPr>
+          <w:lang w:val="en-GB"/>
+        </w:rPr>
+        <w:t xml:space="preserve"> (a vector). </w:t>
+      </w:r>
+      <w:proofErr w:type="spellStart"/>
+      <w:r>
+        <w:rPr>
+          <w:lang w:val="en-GB"/>
+        </w:rPr>
+        <w:t>IdxZone</w:t>
+      </w:r>
+      <w:proofErr w:type="spellEnd"/>
+      <w:r>
+        <w:rPr>
+          <w:lang w:val="en-GB"/>
+        </w:rPr>
+        <w:t xml:space="preserve"> indicates the zone index to show. If all the zones need to be display for a given </w:t>
+      </w:r>
+      <w:proofErr w:type="spellStart"/>
+      <w:r>
+        <w:rPr>
+          <w:lang w:val="en-GB"/>
+        </w:rPr>
+        <w:t>hData</w:t>
+      </w:r>
+      <w:proofErr w:type="spellEnd"/>
+      <w:r>
+        <w:rPr>
+          <w:lang w:val="en-GB"/>
+        </w:rPr>
+        <w:t>(</w:t>
+      </w:r>
+      <w:proofErr w:type="spellStart"/>
+      <w:r>
+        <w:rPr>
+          <w:lang w:val="en-GB"/>
+        </w:rPr>
+        <w:t>i</w:t>
+      </w:r>
+      <w:proofErr w:type="spellEnd"/>
+      <w:r>
+        <w:rPr>
+          <w:lang w:val="en-GB"/>
+        </w:rPr>
+        <w:t xml:space="preserve">) then </w:t>
+      </w:r>
+      <w:proofErr w:type="spellStart"/>
+      <w:r>
+        <w:rPr>
+          <w:lang w:val="en-GB"/>
+        </w:rPr>
+        <w:t>idxZone</w:t>
+      </w:r>
+      <w:proofErr w:type="spellEnd"/>
+      <w:r>
+        <w:rPr>
+          <w:lang w:val="en-GB"/>
+        </w:rPr>
+        <w:t>(</w:t>
+      </w:r>
+      <w:proofErr w:type="spellStart"/>
+      <w:r>
+        <w:rPr>
+          <w:lang w:val="en-GB"/>
+        </w:rPr>
+        <w:t>i</w:t>
+      </w:r>
+      <w:proofErr w:type="spellEnd"/>
+      <w:r>
+        <w:rPr>
+          <w:lang w:val="en-GB"/>
+        </w:rPr>
+        <w:t xml:space="preserve">) = </w:t>
+      </w:r>
+      <w:proofErr w:type="spellStart"/>
+      <w:r>
+        <w:rPr>
+          <w:lang w:val="en-GB"/>
+        </w:rPr>
+        <w:t>NaN</w:t>
+      </w:r>
+      <w:proofErr w:type="spellEnd"/>
+    </w:p>
+    <w:p>
+      <w:pPr>
+        <w:pStyle w:val="Paragraphedeliste"/>
+        <w:numPr>
+          <w:ilvl w:val="0"/>
+          <w:numId w:val="10"/>
+        </w:numPr>
+        <w:jc w:val="both"/>
+        <w:rPr>
+          <w:lang w:val="en-GB"/>
+        </w:rPr>
+      </w:pPr>
+      <w:proofErr w:type="spellStart"/>
+      <w:proofErr w:type="gramStart"/>
+      <w:r>
+        <w:rPr>
+          <w:color w:val="4472C4" w:themeColor="accent5"/>
+          <w:lang w:val="en-GB"/>
+        </w:rPr>
+        <w:t>removePlot</w:t>
+      </w:r>
+      <w:proofErr w:type="spellEnd"/>
+      <w:r>
+        <w:rPr>
+          <w:color w:val="4472C4" w:themeColor="accent5"/>
+          <w:lang w:val="en-GB"/>
+        </w:rPr>
+        <w:t>(</w:t>
+      </w:r>
+      <w:proofErr w:type="gramEnd"/>
+      <w:r>
+        <w:rPr>
+          <w:color w:val="4472C4" w:themeColor="accent5"/>
+          <w:lang w:val="en-GB"/>
+        </w:rPr>
+        <w:t xml:space="preserve">this, </w:t>
+      </w:r>
+      <w:proofErr w:type="spellStart"/>
+      <w:r>
+        <w:rPr>
+          <w:color w:val="4472C4" w:themeColor="accent5"/>
+          <w:lang w:val="en-GB"/>
+        </w:rPr>
+        <w:t>hData</w:t>
+      </w:r>
+      <w:proofErr w:type="spellEnd"/>
+      <w:r>
+        <w:rPr>
+          <w:color w:val="4472C4" w:themeColor="accent5"/>
+          <w:lang w:val="en-GB"/>
+        </w:rPr>
+        <w:t xml:space="preserve">, </w:t>
+      </w:r>
+      <w:proofErr w:type="spellStart"/>
+      <w:r>
+        <w:rPr>
+          <w:color w:val="4472C4" w:themeColor="accent5"/>
+          <w:lang w:val="en-GB"/>
+        </w:rPr>
+        <w:t>idxZone</w:t>
+      </w:r>
+      <w:proofErr w:type="spellEnd"/>
+      <w:r>
+        <w:rPr>
+          <w:color w:val="4472C4" w:themeColor="accent5"/>
+          <w:lang w:val="en-GB"/>
+        </w:rPr>
+        <w:t>)</w:t>
+      </w:r>
+      <w:r>
+        <w:rPr>
+          <w:lang w:val="en-GB"/>
+        </w:rPr>
+        <w:t xml:space="preserve"> removes data from the selected</w:t>
+      </w:r>
+      <w:r>
+        <w:rPr>
+          <w:lang w:val="en-GB"/>
+        </w:rPr>
+        <w:t xml:space="preserve"> tab. Data to remove are defines by </w:t>
+      </w:r>
+      <w:proofErr w:type="spellStart"/>
+      <w:r>
+        <w:rPr>
+          <w:lang w:val="en-GB"/>
+        </w:rPr>
+        <w:t>hData</w:t>
+      </w:r>
+      <w:proofErr w:type="spellEnd"/>
+      <w:r>
+        <w:rPr>
+          <w:lang w:val="en-GB"/>
+        </w:rPr>
+        <w:t xml:space="preserve"> (a </w:t>
+      </w:r>
+      <w:proofErr w:type="spellStart"/>
+      <w:r>
+        <w:rPr>
+          <w:lang w:val="en-GB"/>
+        </w:rPr>
+        <w:t>DataUnit</w:t>
+      </w:r>
+      <w:proofErr w:type="spellEnd"/>
+      <w:r>
+        <w:rPr>
+          <w:lang w:val="en-GB"/>
+        </w:rPr>
+        <w:t xml:space="preserve"> array) and </w:t>
+      </w:r>
+      <w:proofErr w:type="spellStart"/>
+      <w:r>
+        <w:rPr>
+          <w:lang w:val="en-GB"/>
+        </w:rPr>
+        <w:t>idxZone</w:t>
+      </w:r>
+      <w:proofErr w:type="spellEnd"/>
+      <w:r>
+        <w:rPr>
+          <w:lang w:val="en-GB"/>
+        </w:rPr>
+        <w:t xml:space="preserve"> (a vector).</w:t>
+      </w:r>
+    </w:p>
+    <w:p>
+      <w:pPr>
+        <w:jc w:val="both"/>
+        <w:rPr>
+          <w:lang w:val="en-GB"/>
+        </w:rPr>
+      </w:pPr>
+      <w:r>
+        <w:rPr>
+          <w:lang w:val="en-GB"/>
+        </w:rPr>
+        <w:t xml:space="preserve">If the selected tab is an </w:t>
+      </w:r>
+      <w:proofErr w:type="spellStart"/>
+      <w:r>
+        <w:rPr>
+          <w:lang w:val="en-GB"/>
+        </w:rPr>
+        <w:t>EmptyTab</w:t>
+      </w:r>
+      <w:proofErr w:type="spellEnd"/>
+      <w:r>
+        <w:rPr>
+          <w:lang w:val="en-GB"/>
+        </w:rPr>
+        <w:t xml:space="preserve"> object, </w:t>
+      </w:r>
+      <w:proofErr w:type="spellStart"/>
+      <w:r>
+        <w:rPr>
+          <w:lang w:val="en-GB"/>
+        </w:rPr>
+        <w:t>DisplayManager</w:t>
+      </w:r>
+      <w:proofErr w:type="spellEnd"/>
+      <w:r>
+        <w:rPr>
+          <w:lang w:val="en-GB"/>
+        </w:rPr>
+        <w:t xml:space="preserve"> replaces this last by the appropriate one (</w:t>
+      </w:r>
+      <w:proofErr w:type="spellStart"/>
+      <w:r>
+        <w:rPr>
+          <w:lang w:val="en-GB"/>
+        </w:rPr>
+        <w:t>DispersionTab</w:t>
+      </w:r>
+      <w:proofErr w:type="spellEnd"/>
+      <w:r>
+        <w:rPr>
+          <w:lang w:val="en-GB"/>
+        </w:rPr>
+        <w:t xml:space="preserve"> for dispersion data, </w:t>
+      </w:r>
+      <w:proofErr w:type="spellStart"/>
+      <w:r>
+        <w:rPr>
+          <w:lang w:val="en-GB"/>
+        </w:rPr>
+        <w:t>ZoneTab</w:t>
+      </w:r>
+      <w:proofErr w:type="spellEnd"/>
+      <w:r>
+        <w:rPr>
+          <w:lang w:val="en-GB"/>
+        </w:rPr>
+        <w:t xml:space="preserve"> for zone data…). </w:t>
+      </w:r>
+    </w:p>
+    <w:p>
+      <w:pPr>
+        <w:jc w:val="both"/>
+        <w:rPr>
+          <w:lang w:val="en-GB"/>
+        </w:rPr>
+      </w:pPr>
+      <w:proofErr w:type="spellStart"/>
+      <w:r>
+        <w:rPr>
+          <w:lang w:val="en-GB"/>
+        </w:rPr>
+        <w:lastRenderedPageBreak/>
+        <w:t>DisplayManager</w:t>
+      </w:r>
+      <w:proofErr w:type="spellEnd"/>
+      <w:r>
+        <w:rPr>
+          <w:lang w:val="en-GB"/>
+        </w:rPr>
+        <w:t xml:space="preserve"> can return some properties of the selected tab using:</w:t>
+      </w:r>
+    </w:p>
+    <w:p>
+      <w:pPr>
+        <w:pStyle w:val="Paragraphedeliste"/>
+        <w:numPr>
+          <w:ilvl w:val="0"/>
+          <w:numId w:val="11"/>
+        </w:numPr>
+        <w:jc w:val="both"/>
+        <w:rPr>
+          <w:lang w:val="en-GB"/>
+        </w:rPr>
+      </w:pPr>
+      <w:r>
+        <w:rPr>
+          <w:color w:val="4472C4" w:themeColor="accent5"/>
+          <w:lang w:val="en-GB"/>
+        </w:rPr>
+        <w:t>[</w:t>
+      </w:r>
+      <w:proofErr w:type="spellStart"/>
+      <w:r>
+        <w:rPr>
+          <w:color w:val="4472C4" w:themeColor="accent5"/>
+          <w:lang w:val="en-GB"/>
+        </w:rPr>
+        <w:t>hData</w:t>
+      </w:r>
+      <w:proofErr w:type="spellEnd"/>
+      <w:r>
+        <w:rPr>
+          <w:color w:val="4472C4" w:themeColor="accent5"/>
+          <w:lang w:val="en-GB"/>
+        </w:rPr>
+        <w:t xml:space="preserve">, </w:t>
+      </w:r>
+      <w:proofErr w:type="spellStart"/>
+      <w:r>
+        <w:rPr>
+          <w:color w:val="4472C4" w:themeColor="accent5"/>
+          <w:lang w:val="en-GB"/>
+        </w:rPr>
+        <w:t>idxZone</w:t>
+      </w:r>
+      <w:proofErr w:type="spellEnd"/>
+      <w:r>
+        <w:rPr>
+          <w:color w:val="4472C4" w:themeColor="accent5"/>
+          <w:lang w:val="en-GB"/>
+        </w:rPr>
+        <w:t xml:space="preserve">] = </w:t>
+      </w:r>
+      <w:proofErr w:type="spellStart"/>
+      <w:r>
+        <w:rPr>
+          <w:color w:val="4472C4" w:themeColor="accent5"/>
+          <w:lang w:val="en-GB"/>
+        </w:rPr>
+        <w:t>getData</w:t>
+      </w:r>
+      <w:proofErr w:type="spellEnd"/>
+      <w:r>
+        <w:rPr>
+          <w:color w:val="4472C4" w:themeColor="accent5"/>
+          <w:lang w:val="en-GB"/>
+        </w:rPr>
+        <w:t xml:space="preserve">(this) </w:t>
+      </w:r>
+      <w:r>
+        <w:rPr>
+          <w:lang w:val="en-GB"/>
+        </w:rPr>
+        <w:t>return the data stored in the selected tab</w:t>
+      </w:r>
+      <w:r>
+        <w:rPr>
+          <w:color w:val="5B9BD5" w:themeColor="accent1"/>
+          <w:lang w:val="en-GB"/>
+        </w:rPr>
+        <w:t xml:space="preserve">. </w:t>
+      </w:r>
+      <w:proofErr w:type="spellStart"/>
+      <w:r>
+        <w:rPr>
+          <w:color w:val="5B9BD5" w:themeColor="accent1"/>
+          <w:lang w:val="en-GB"/>
+        </w:rPr>
+        <w:t>hData</w:t>
+      </w:r>
+      <w:proofErr w:type="spellEnd"/>
+      <w:r>
+        <w:rPr>
+          <w:color w:val="5B9BD5" w:themeColor="accent1"/>
+          <w:lang w:val="en-GB"/>
+        </w:rPr>
+        <w:t xml:space="preserve"> </w:t>
+      </w:r>
+      <w:r>
+        <w:rPr>
+          <w:lang w:val="en-GB"/>
+        </w:rPr>
+        <w:t xml:space="preserve">is an array of </w:t>
+      </w:r>
+      <w:proofErr w:type="spellStart"/>
+      <w:r>
+        <w:rPr>
+          <w:lang w:val="en-GB"/>
+        </w:rPr>
+        <w:t>DataUnit</w:t>
+      </w:r>
+      <w:proofErr w:type="spellEnd"/>
+      <w:r>
+        <w:rPr>
+          <w:lang w:val="en-GB"/>
+        </w:rPr>
+        <w:t xml:space="preserve"> object while </w:t>
+      </w:r>
+      <w:proofErr w:type="spellStart"/>
+      <w:r>
+        <w:rPr>
+          <w:color w:val="5B9BD5" w:themeColor="accent1"/>
+          <w:lang w:val="en-GB"/>
+        </w:rPr>
+        <w:t>idxZone</w:t>
+      </w:r>
+      <w:proofErr w:type="spellEnd"/>
+      <w:r>
+        <w:rPr>
+          <w:lang w:val="en-GB"/>
+        </w:rPr>
+        <w:t xml:space="preserve"> is a vector of same size. </w:t>
+      </w:r>
+    </w:p>
+    <w:p>
+      <w:pPr>
+        <w:pStyle w:val="Paragraphedeliste"/>
+        <w:numPr>
+          <w:ilvl w:val="0"/>
+          <w:numId w:val="11"/>
+        </w:numPr>
+        <w:jc w:val="both"/>
+        <w:rPr>
+          <w:lang w:val="en-GB"/>
+        </w:rPr>
+      </w:pPr>
+      <w:r>
+        <w:rPr>
+          <w:color w:val="4472C4" w:themeColor="accent5"/>
+          <w:lang w:val="en-GB"/>
+        </w:rPr>
+        <w:t xml:space="preserve">leg = </w:t>
+      </w:r>
+      <w:proofErr w:type="spellStart"/>
+      <w:r>
+        <w:rPr>
+          <w:color w:val="4472C4" w:themeColor="accent5"/>
+          <w:lang w:val="en-GB"/>
+        </w:rPr>
+        <w:t>getLegend</w:t>
+      </w:r>
+      <w:proofErr w:type="spellEnd"/>
+      <w:r>
+        <w:rPr>
+          <w:color w:val="4472C4" w:themeColor="accent5"/>
+          <w:lang w:val="en-GB"/>
+        </w:rPr>
+        <w:t xml:space="preserve">(this) </w:t>
+      </w:r>
+      <w:r>
+        <w:rPr>
+          <w:lang w:val="en-GB"/>
+        </w:rPr>
+        <w:t xml:space="preserve">return the current legend of the selected tab. </w:t>
+      </w:r>
+      <w:r>
+        <w:rPr>
+          <w:lang w:val="en-GB"/>
+        </w:rPr>
+        <w:t xml:space="preserve">Output will be empty if no legend is displayed. </w:t>
+      </w:r>
+    </w:p>
+    <w:p>
+      <w:pPr>
+        <w:jc w:val="both"/>
+        <w:rPr>
+          <w:b/>
+          <w:lang w:val="en-GB"/>
+        </w:rPr>
+      </w:pPr>
+      <w:proofErr w:type="spellStart"/>
+      <w:r>
+        <w:rPr>
+          <w:b/>
+          <w:lang w:val="en-GB"/>
+        </w:rPr>
+        <w:t>EmptyTab</w:t>
+      </w:r>
+      <w:proofErr w:type="spellEnd"/>
+    </w:p>
+    <w:p>
+      <w:pPr>
+        <w:jc w:val="both"/>
+        <w:rPr>
+          <w:lang w:val="en-GB"/>
+        </w:rPr>
+      </w:pPr>
+      <w:r>
+        <w:rPr>
+          <w:lang w:val="en-GB"/>
+        </w:rPr>
+        <w:t xml:space="preserve">The tab group object is used for the integration of complex object components that allow the visualisation of specific data (dispersion, zone, bloc, …) with specific tools (show error, show residual…). These complex object components are </w:t>
+      </w:r>
+      <w:proofErr w:type="spellStart"/>
+      <w:r>
+        <w:rPr>
+          <w:lang w:val="en-GB"/>
+        </w:rPr>
+        <w:t>EmptyTab</w:t>
+      </w:r>
+      <w:proofErr w:type="spellEnd"/>
+      <w:r>
+        <w:rPr>
+          <w:lang w:val="en-GB"/>
+        </w:rPr>
+        <w:t xml:space="preserve"> class or derived classes. </w:t>
+      </w:r>
+      <w:proofErr w:type="spellStart"/>
+      <w:r>
+        <w:rPr>
+          <w:lang w:val="en-GB"/>
+        </w:rPr>
+        <w:t>EmptyTab</w:t>
+      </w:r>
+      <w:proofErr w:type="spellEnd"/>
+      <w:r>
+        <w:rPr>
+          <w:lang w:val="en-GB"/>
+        </w:rPr>
+        <w:t xml:space="preserve"> derived from Container class object. </w:t>
+      </w:r>
+      <w:proofErr w:type="spellStart"/>
+      <w:r>
+        <w:rPr>
+          <w:lang w:val="en-GB"/>
+        </w:rPr>
+        <w:t>EmptyTab</w:t>
+      </w:r>
+      <w:proofErr w:type="spellEnd"/>
+      <w:r>
+        <w:rPr>
+          <w:lang w:val="en-GB"/>
+        </w:rPr>
+        <w:t xml:space="preserve"> creates a simple container with axis and defines the required properties for data display:</w:t>
+      </w:r>
+    </w:p>
+    <w:p>
+      <w:pPr>
+        <w:pStyle w:val="Paragraphedeliste"/>
+        <w:numPr>
+          <w:ilvl w:val="0"/>
+          <w:numId w:val="7"/>
+        </w:numPr>
+        <w:jc w:val="both"/>
+        <w:rPr>
+          <w:lang w:val="en-GB"/>
+        </w:rPr>
+      </w:pPr>
+      <w:proofErr w:type="spellStart"/>
+      <w:proofErr w:type="gramStart"/>
+      <w:r>
+        <w:rPr>
+          <w:color w:val="5B9BD5" w:themeColor="accent1"/>
+          <w:lang w:val="en-GB"/>
+        </w:rPr>
+        <w:t>hData</w:t>
+      </w:r>
+      <w:proofErr w:type="spellEnd"/>
+      <w:r>
+        <w:rPr>
+          <w:lang w:val="en-GB"/>
+        </w:rPr>
+        <w:t xml:space="preserve"> </w:t>
+      </w:r>
+      <w:r>
+        <w:rPr>
+          <w:lang w:val="en-GB"/>
+        </w:rPr>
+        <w:t>:</w:t>
+      </w:r>
+      <w:proofErr w:type="gramEnd"/>
+      <w:r>
+        <w:rPr>
+          <w:lang w:val="en-GB"/>
+        </w:rPr>
+        <w:t xml:space="preserve"> </w:t>
+      </w:r>
+      <w:r>
+        <w:rPr>
+          <w:lang w:val="en-GB"/>
+        </w:rPr>
+        <w:t xml:space="preserve">handle to the data </w:t>
+      </w:r>
+      <w:r>
+        <w:rPr>
+          <w:lang w:val="en-GB"/>
+        </w:rPr>
+        <w:t xml:space="preserve">array </w:t>
+      </w:r>
+      <w:r>
+        <w:rPr>
+          <w:lang w:val="en-GB"/>
+        </w:rPr>
+        <w:t>object (Dispersion, Zone…</w:t>
+      </w:r>
+      <w:r>
+        <w:rPr>
+          <w:lang w:val="en-GB"/>
+        </w:rPr>
+        <w:t>)</w:t>
+      </w:r>
+    </w:p>
+    <w:p>
+      <w:pPr>
+        <w:pStyle w:val="Paragraphedeliste"/>
+        <w:numPr>
+          <w:ilvl w:val="0"/>
+          <w:numId w:val="7"/>
+        </w:numPr>
+        <w:jc w:val="both"/>
+        <w:rPr>
+          <w:lang w:val="en-GB"/>
+        </w:rPr>
+      </w:pPr>
+      <w:proofErr w:type="spellStart"/>
+      <w:r>
+        <w:rPr>
+          <w:color w:val="5B9BD5" w:themeColor="accent1"/>
+          <w:lang w:val="en-GB"/>
+        </w:rPr>
+        <w:t>idxZone</w:t>
+      </w:r>
+      <w:proofErr w:type="spellEnd"/>
+      <w:r>
+        <w:rPr>
+          <w:lang w:val="en-GB"/>
+        </w:rPr>
+        <w:t xml:space="preserve">: vector indicating the data to read (zone) in </w:t>
+      </w:r>
+      <w:proofErr w:type="spellStart"/>
+      <w:r>
+        <w:rPr>
+          <w:color w:val="5B9BD5" w:themeColor="accent1"/>
+          <w:lang w:val="en-GB"/>
+        </w:rPr>
+        <w:t>hData</w:t>
+      </w:r>
+      <w:proofErr w:type="spellEnd"/>
+      <w:r>
+        <w:rPr>
+          <w:lang w:val="en-GB"/>
+        </w:rPr>
+        <w:t>. If all zone need to be selected for a given</w:t>
+      </w:r>
+      <w:r>
+        <w:rPr>
+          <w:color w:val="5B9BD5" w:themeColor="accent1"/>
+          <w:lang w:val="en-GB"/>
+        </w:rPr>
+        <w:t xml:space="preserve"> </w:t>
+      </w:r>
+      <w:proofErr w:type="spellStart"/>
+      <w:r>
+        <w:rPr>
+          <w:color w:val="5B9BD5" w:themeColor="accent1"/>
+          <w:lang w:val="en-GB"/>
+        </w:rPr>
+        <w:t>hData</w:t>
+      </w:r>
+      <w:proofErr w:type="spellEnd"/>
+      <w:r>
+        <w:rPr>
+          <w:lang w:val="en-GB"/>
+        </w:rPr>
+        <w:t>(</w:t>
+      </w:r>
+      <w:proofErr w:type="spellStart"/>
+      <w:r>
+        <w:rPr>
+          <w:lang w:val="en-GB"/>
+        </w:rPr>
+        <w:t>i</w:t>
+      </w:r>
+      <w:proofErr w:type="spellEnd"/>
+      <w:r>
+        <w:rPr>
+          <w:lang w:val="en-GB"/>
+        </w:rPr>
+        <w:t xml:space="preserve">) then </w:t>
+      </w:r>
+      <w:proofErr w:type="spellStart"/>
+      <w:r>
+        <w:rPr>
+          <w:color w:val="5B9BD5" w:themeColor="accent1"/>
+          <w:lang w:val="en-GB"/>
+        </w:rPr>
+        <w:t>idxZone</w:t>
+      </w:r>
+      <w:proofErr w:type="spellEnd"/>
+      <w:r>
+        <w:rPr>
+          <w:lang w:val="en-GB"/>
+        </w:rPr>
+        <w:t>(</w:t>
+      </w:r>
+      <w:proofErr w:type="spellStart"/>
+      <w:r>
+        <w:rPr>
+          <w:lang w:val="en-GB"/>
+        </w:rPr>
+        <w:t>i</w:t>
+      </w:r>
+      <w:proofErr w:type="spellEnd"/>
+      <w:r>
+        <w:rPr>
+          <w:lang w:val="en-GB"/>
+        </w:rPr>
+        <w:t xml:space="preserve">) = </w:t>
+      </w:r>
+      <w:proofErr w:type="spellStart"/>
+      <w:r>
+        <w:rPr>
+          <w:lang w:val="en-GB"/>
+        </w:rPr>
+        <w:t>NaN</w:t>
+      </w:r>
+      <w:proofErr w:type="spellEnd"/>
+    </w:p>
+    <w:p>
+      <w:pPr>
+        <w:pStyle w:val="Paragraphedeliste"/>
+        <w:numPr>
+          <w:ilvl w:val="0"/>
+          <w:numId w:val="7"/>
+        </w:numPr>
+        <w:jc w:val="both"/>
+        <w:rPr>
+          <w:lang w:val="en-GB"/>
+        </w:rPr>
+      </w:pPr>
+      <w:proofErr w:type="spellStart"/>
+      <w:r>
+        <w:rPr>
+          <w:color w:val="5B9BD5" w:themeColor="accent1"/>
+          <w:lang w:val="en-GB"/>
+        </w:rPr>
+        <w:t>hGroup</w:t>
+      </w:r>
+      <w:proofErr w:type="spellEnd"/>
+      <w:r>
+        <w:rPr>
+          <w:lang w:val="en-GB"/>
+        </w:rPr>
+        <w:t xml:space="preserve">: structure storing the handle to the plot object (line, </w:t>
+      </w:r>
+      <w:proofErr w:type="spellStart"/>
+      <w:r>
+        <w:rPr>
+          <w:lang w:val="en-GB"/>
+        </w:rPr>
+        <w:t>errorbar</w:t>
+      </w:r>
+      <w:proofErr w:type="spellEnd"/>
+      <w:r>
+        <w:rPr>
+          <w:lang w:val="en-GB"/>
+        </w:rPr>
+        <w:t>…</w:t>
+      </w:r>
+      <w:r>
+        <w:rPr>
+          <w:lang w:val="en-GB"/>
+        </w:rPr>
+        <w:t>)</w:t>
+      </w:r>
+    </w:p>
+    <w:p>
+      <w:pPr>
+        <w:pStyle w:val="Paragraphedeliste"/>
+        <w:numPr>
+          <w:ilvl w:val="0"/>
+          <w:numId w:val="7"/>
+        </w:numPr>
+        <w:jc w:val="both"/>
+        <w:rPr>
+          <w:lang w:val="en-GB"/>
+        </w:rPr>
+      </w:pPr>
+      <w:proofErr w:type="spellStart"/>
+      <w:r>
+        <w:rPr>
+          <w:color w:val="5B9BD5" w:themeColor="accent1"/>
+          <w:lang w:val="en-GB"/>
+        </w:rPr>
+        <w:t>PlotSpec</w:t>
+      </w:r>
+      <w:proofErr w:type="spellEnd"/>
+      <w:r>
+        <w:rPr>
+          <w:lang w:val="en-GB"/>
+        </w:rPr>
+        <w:t xml:space="preserve">: structure storing the plot specification (marker, </w:t>
+      </w:r>
+      <w:proofErr w:type="spellStart"/>
+      <w:r>
+        <w:rPr>
+          <w:lang w:val="en-GB"/>
+        </w:rPr>
+        <w:t>color</w:t>
+      </w:r>
+      <w:proofErr w:type="spellEnd"/>
+      <w:r>
+        <w:rPr>
+          <w:lang w:val="en-GB"/>
+        </w:rPr>
+        <w:t>…</w:t>
+      </w:r>
+      <w:r>
+        <w:rPr>
+          <w:lang w:val="en-GB"/>
+        </w:rPr>
+        <w:t>)</w:t>
+      </w:r>
+    </w:p>
+    <w:p>
+      <w:pPr>
+        <w:pStyle w:val="Paragraphedeliste"/>
+        <w:numPr>
+          <w:ilvl w:val="0"/>
+          <w:numId w:val="7"/>
+        </w:numPr>
+        <w:jc w:val="both"/>
+        <w:rPr>
+          <w:lang w:val="en-GB"/>
+        </w:rPr>
+      </w:pPr>
+      <w:proofErr w:type="spellStart"/>
+      <w:r>
+        <w:rPr>
+          <w:color w:val="5B9BD5" w:themeColor="accent1"/>
+          <w:lang w:val="en-GB"/>
+        </w:rPr>
+        <w:t>inputType</w:t>
+      </w:r>
+      <w:proofErr w:type="spellEnd"/>
+      <w:r>
+        <w:rPr>
+          <w:lang w:val="en-GB"/>
+        </w:rPr>
+        <w:t>: char indicating the input data type accepted by the tab</w:t>
+      </w:r>
+    </w:p>
+    <w:p>
+      <w:pPr>
+        <w:jc w:val="both"/>
+        <w:rPr>
+          <w:lang w:val="en-GB"/>
+        </w:rPr>
+      </w:pPr>
+      <w:r>
+        <w:rPr>
+          <w:lang w:val="en-GB"/>
+        </w:rPr>
+        <w:t xml:space="preserve">Also </w:t>
+      </w:r>
+      <w:proofErr w:type="spellStart"/>
+      <w:r>
+        <w:rPr>
+          <w:lang w:val="en-GB"/>
+        </w:rPr>
+        <w:t>EmptyTab</w:t>
+      </w:r>
+      <w:proofErr w:type="spellEnd"/>
+      <w:r>
+        <w:rPr>
+          <w:lang w:val="en-GB"/>
+        </w:rPr>
+        <w:t xml:space="preserve"> defin</w:t>
+      </w:r>
+      <w:r>
+        <w:rPr>
+          <w:lang w:val="en-GB"/>
+        </w:rPr>
+        <w:t>es important methods for derived</w:t>
+      </w:r>
+      <w:r>
+        <w:rPr>
+          <w:lang w:val="en-GB"/>
+        </w:rPr>
+        <w:t xml:space="preserve"> classes:</w:t>
+      </w:r>
+    </w:p>
+    <w:p>
+      <w:pPr>
+        <w:pStyle w:val="Paragraphedeliste"/>
+        <w:numPr>
+          <w:ilvl w:val="0"/>
+          <w:numId w:val="8"/>
+        </w:numPr>
+        <w:jc w:val="both"/>
+        <w:rPr>
+          <w:lang w:val="en-GB"/>
+        </w:rPr>
+      </w:pPr>
+      <w:r>
+        <w:rPr>
+          <w:color w:val="4472C4" w:themeColor="accent5"/>
+          <w:lang w:val="en-GB"/>
+        </w:rPr>
+        <w:t>[</w:t>
+      </w:r>
+      <w:proofErr w:type="spellStart"/>
+      <w:r>
+        <w:rPr>
+          <w:color w:val="4472C4" w:themeColor="accent5"/>
+          <w:lang w:val="en-GB"/>
+        </w:rPr>
+        <w:t>hData</w:t>
+      </w:r>
+      <w:proofErr w:type="spellEnd"/>
+      <w:r>
+        <w:rPr>
+          <w:color w:val="4472C4" w:themeColor="accent5"/>
+          <w:lang w:val="en-GB"/>
+        </w:rPr>
+        <w:t xml:space="preserve">, </w:t>
+      </w:r>
+      <w:proofErr w:type="spellStart"/>
+      <w:r>
+        <w:rPr>
+          <w:color w:val="4472C4" w:themeColor="accent5"/>
+          <w:lang w:val="en-GB"/>
+        </w:rPr>
+        <w:t>idxZone</w:t>
+      </w:r>
+      <w:proofErr w:type="spellEnd"/>
+      <w:r>
+        <w:rPr>
+          <w:color w:val="4472C4" w:themeColor="accent5"/>
+          <w:lang w:val="en-GB"/>
+        </w:rPr>
+        <w:t xml:space="preserve">] = </w:t>
+      </w:r>
+      <w:proofErr w:type="spellStart"/>
+      <w:r>
+        <w:rPr>
+          <w:color w:val="4472C4" w:themeColor="accent5"/>
+          <w:lang w:val="en-GB"/>
+        </w:rPr>
+        <w:t>getData</w:t>
+      </w:r>
+      <w:proofErr w:type="spellEnd"/>
+      <w:r>
+        <w:rPr>
+          <w:color w:val="4472C4" w:themeColor="accent5"/>
+          <w:lang w:val="en-GB"/>
+        </w:rPr>
+        <w:t xml:space="preserve">(this) </w:t>
+      </w:r>
+      <w:r>
+        <w:rPr>
+          <w:lang w:val="en-GB"/>
+        </w:rPr>
+        <w:t>return the handle of the data stored in the tab with their corresponding zone index.</w:t>
+      </w:r>
+    </w:p>
+    <w:p>
+      <w:pPr>
+        <w:pStyle w:val="Paragraphedeliste"/>
+        <w:numPr>
+          <w:ilvl w:val="0"/>
+          <w:numId w:val="8"/>
+        </w:numPr>
+        <w:jc w:val="both"/>
+        <w:rPr>
+          <w:lang w:val="en-GB"/>
+        </w:rPr>
+      </w:pPr>
+      <w:r>
+        <w:rPr>
+          <w:color w:val="4472C4" w:themeColor="accent5"/>
+          <w:lang w:val="en-GB"/>
+        </w:rPr>
+        <w:t xml:space="preserve">leg = </w:t>
+      </w:r>
+      <w:proofErr w:type="spellStart"/>
+      <w:r>
+        <w:rPr>
+          <w:color w:val="4472C4" w:themeColor="accent5"/>
+          <w:lang w:val="en-GB"/>
+        </w:rPr>
+        <w:t>getLegend</w:t>
+      </w:r>
+      <w:proofErr w:type="spellEnd"/>
+      <w:r>
+        <w:rPr>
+          <w:color w:val="4472C4" w:themeColor="accent5"/>
+          <w:lang w:val="en-GB"/>
+        </w:rPr>
+        <w:t xml:space="preserve">(this) </w:t>
+      </w:r>
+      <w:r>
+        <w:rPr>
+          <w:lang w:val="en-GB"/>
+        </w:rPr>
+        <w:t>return the legend of the tab</w:t>
+      </w:r>
+    </w:p>
+    <w:p>
+      <w:pPr>
+        <w:pStyle w:val="Paragraphedeliste"/>
+        <w:numPr>
+          <w:ilvl w:val="0"/>
+          <w:numId w:val="8"/>
+        </w:numPr>
+        <w:jc w:val="both"/>
+        <w:rPr>
+          <w:lang w:val="en-GB"/>
+        </w:rPr>
+      </w:pPr>
+      <w:proofErr w:type="spellStart"/>
+      <w:r>
+        <w:rPr>
+          <w:color w:val="4472C4" w:themeColor="accent5"/>
+          <w:lang w:val="en-GB"/>
+        </w:rPr>
+        <w:t>plotID</w:t>
+      </w:r>
+      <w:proofErr w:type="spellEnd"/>
+      <w:r>
+        <w:rPr>
+          <w:color w:val="4472C4" w:themeColor="accent5"/>
+          <w:lang w:val="en-GB"/>
+        </w:rPr>
+        <w:t xml:space="preserve"> = </w:t>
+      </w:r>
+      <w:proofErr w:type="spellStart"/>
+      <w:proofErr w:type="gramStart"/>
+      <w:r>
+        <w:rPr>
+          <w:color w:val="4472C4" w:themeColor="accent5"/>
+          <w:lang w:val="en-GB"/>
+        </w:rPr>
+        <w:t>getPlotID</w:t>
+      </w:r>
+      <w:proofErr w:type="spellEnd"/>
+      <w:r>
+        <w:rPr>
+          <w:color w:val="4472C4" w:themeColor="accent5"/>
+          <w:lang w:val="en-GB"/>
+        </w:rPr>
+        <w:t>(</w:t>
+      </w:r>
+      <w:proofErr w:type="gramEnd"/>
+      <w:r>
+        <w:rPr>
+          <w:color w:val="4472C4" w:themeColor="accent5"/>
+          <w:lang w:val="en-GB"/>
+        </w:rPr>
+        <w:t xml:space="preserve">this, </w:t>
+      </w:r>
+      <w:proofErr w:type="spellStart"/>
+      <w:r>
+        <w:rPr>
+          <w:color w:val="4472C4" w:themeColor="accent5"/>
+          <w:lang w:val="en-GB"/>
+        </w:rPr>
+        <w:t>hData</w:t>
+      </w:r>
+      <w:proofErr w:type="spellEnd"/>
+      <w:r>
+        <w:rPr>
+          <w:color w:val="4472C4" w:themeColor="accent5"/>
+          <w:lang w:val="en-GB"/>
+        </w:rPr>
+        <w:t xml:space="preserve">, </w:t>
+      </w:r>
+      <w:proofErr w:type="spellStart"/>
+      <w:r>
+        <w:rPr>
+          <w:color w:val="4472C4" w:themeColor="accent5"/>
+          <w:lang w:val="en-GB"/>
+        </w:rPr>
+        <w:t>idxZone</w:t>
+      </w:r>
+      <w:proofErr w:type="spellEnd"/>
+      <w:r>
+        <w:rPr>
+          <w:color w:val="4472C4" w:themeColor="accent5"/>
+          <w:lang w:val="en-GB"/>
+        </w:rPr>
+        <w:t xml:space="preserve">) </w:t>
+      </w:r>
+      <w:r>
+        <w:rPr>
+          <w:lang w:val="en-GB"/>
+        </w:rPr>
+        <w:t>return plot ID of the data stored or the ID of a given data handle/zone index couple.</w:t>
+      </w:r>
+    </w:p>
+    <w:p>
+      <w:pPr>
+        <w:pStyle w:val="Paragraphedeliste"/>
+        <w:numPr>
+          <w:ilvl w:val="0"/>
+          <w:numId w:val="8"/>
+        </w:numPr>
+        <w:jc w:val="both"/>
+        <w:rPr>
+          <w:lang w:val="en-GB"/>
+        </w:rPr>
+      </w:pPr>
+      <w:proofErr w:type="spellStart"/>
+      <w:r>
+        <w:rPr>
+          <w:color w:val="4472C4" w:themeColor="accent5"/>
+          <w:lang w:val="en-GB"/>
+        </w:rPr>
+        <w:t>idxZone</w:t>
+      </w:r>
+      <w:proofErr w:type="spellEnd"/>
+      <w:r>
+        <w:rPr>
+          <w:color w:val="4472C4" w:themeColor="accent5"/>
+          <w:lang w:val="en-GB"/>
+        </w:rPr>
+        <w:t xml:space="preserve"> = </w:t>
+      </w:r>
+      <w:proofErr w:type="spellStart"/>
+      <w:r>
+        <w:rPr>
+          <w:color w:val="4472C4" w:themeColor="accent5"/>
+          <w:lang w:val="en-GB"/>
+        </w:rPr>
+        <w:t>getIdxZone</w:t>
+      </w:r>
+      <w:proofErr w:type="spellEnd"/>
+      <w:r>
+        <w:rPr>
+          <w:color w:val="4472C4" w:themeColor="accent5"/>
+          <w:lang w:val="en-GB"/>
+        </w:rPr>
+        <w:t>(</w:t>
+      </w:r>
+      <w:proofErr w:type="spellStart"/>
+      <w:r>
+        <w:rPr>
+          <w:color w:val="4472C4" w:themeColor="accent5"/>
+          <w:lang w:val="en-GB"/>
+        </w:rPr>
+        <w:t>hPlot</w:t>
+      </w:r>
+      <w:proofErr w:type="spellEnd"/>
+      <w:r>
+        <w:rPr>
+          <w:color w:val="4472C4" w:themeColor="accent5"/>
+          <w:lang w:val="en-GB"/>
+        </w:rPr>
+        <w:t xml:space="preserve">) </w:t>
+      </w:r>
+      <w:r>
+        <w:rPr>
+          <w:lang w:val="en-GB"/>
+        </w:rPr>
+        <w:t xml:space="preserve">return the zone index of a given plot object. Zone index is recovered from the plot ID stored in the </w:t>
+      </w:r>
+      <w:proofErr w:type="spellStart"/>
+      <w:r>
+        <w:rPr>
+          <w:color w:val="5B9BD5" w:themeColor="accent1"/>
+          <w:lang w:val="en-GB"/>
+        </w:rPr>
+        <w:t>UserData</w:t>
+      </w:r>
+      <w:proofErr w:type="spellEnd"/>
+      <w:r>
+        <w:rPr>
+          <w:lang w:val="en-GB"/>
+        </w:rPr>
+        <w:t xml:space="preserve"> property of the plot object.</w:t>
+      </w:r>
+    </w:p>
+    <w:p>
+      <w:pPr>
+        <w:jc w:val="both"/>
+        <w:rPr>
+          <w:b/>
+          <w:lang w:val="en-GB"/>
+        </w:rPr>
+      </w:pPr>
+      <w:proofErr w:type="spellStart"/>
+      <w:r>
+        <w:rPr>
+          <w:b/>
+          <w:lang w:val="en-GB"/>
+        </w:rPr>
+        <w:t>DispersionTab</w:t>
+      </w:r>
+      <w:proofErr w:type="spellEnd"/>
+      <w:r>
+        <w:rPr>
+          <w:b/>
+          <w:lang w:val="en-GB"/>
+        </w:rPr>
+        <w:t xml:space="preserve">  </w:t>
+      </w:r>
+    </w:p>
+    <w:p>
+      <w:pPr>
+        <w:jc w:val="both"/>
+        <w:rPr>
+          <w:lang w:val="en-GB"/>
+        </w:rPr>
+      </w:pPr>
+      <w:proofErr w:type="spellStart"/>
+      <w:r>
+        <w:rPr>
+          <w:lang w:val="en-GB"/>
+        </w:rPr>
+        <w:t>DispersionTab</w:t>
+      </w:r>
+      <w:proofErr w:type="spellEnd"/>
+      <w:r>
+        <w:rPr>
+          <w:lang w:val="en-GB"/>
+        </w:rPr>
+        <w:t xml:space="preserve"> is a more complex class derived from </w:t>
+      </w:r>
+      <w:proofErr w:type="spellStart"/>
+      <w:r>
+        <w:rPr>
+          <w:lang w:val="en-GB"/>
+        </w:rPr>
+        <w:t>EmptyTab</w:t>
+      </w:r>
+      <w:proofErr w:type="spellEnd"/>
+      <w:r>
+        <w:rPr>
+          <w:lang w:val="en-GB"/>
+        </w:rPr>
+        <w:t xml:space="preserve"> that allows the visualisation of dispersion data. A lot of functionali</w:t>
+      </w:r>
+      <w:r>
+        <w:rPr>
+          <w:lang w:val="en-GB"/>
+        </w:rPr>
+        <w:t xml:space="preserve">ty are available with this component but only general principles will be described here. See the </w:t>
+      </w:r>
+      <w:proofErr w:type="spellStart"/>
+      <w:r>
+        <w:rPr>
+          <w:lang w:val="en-GB"/>
+        </w:rPr>
+        <w:t>DispersionTab</w:t>
+      </w:r>
+      <w:proofErr w:type="spellEnd"/>
+      <w:r>
+        <w:rPr>
+          <w:lang w:val="en-GB"/>
+        </w:rPr>
+        <w:t xml:space="preserve"> class</w:t>
+      </w:r>
+      <w:r>
+        <w:rPr>
+          <w:lang w:val="en-GB"/>
+        </w:rPr>
+        <w:t xml:space="preserve"> and user documentation</w:t>
+      </w:r>
+      <w:r>
+        <w:rPr>
+          <w:lang w:val="en-GB"/>
+        </w:rPr>
+        <w:t xml:space="preserve"> for details.</w:t>
+      </w:r>
+    </w:p>
+    <w:p>
+      <w:pPr>
+        <w:jc w:val="both"/>
+        <w:rPr>
+          <w:lang w:val="en-GB"/>
+        </w:rPr>
+      </w:pPr>
+      <w:r>
+        <w:rPr>
+          <w:lang w:val="en-GB"/>
+        </w:rPr>
+        <w:t xml:space="preserve">Dispersion data are imported through the </w:t>
+      </w:r>
+      <w:proofErr w:type="spellStart"/>
+      <w:proofErr w:type="gramStart"/>
+      <w:r>
+        <w:rPr>
+          <w:color w:val="4472C4" w:themeColor="accent5"/>
+          <w:lang w:val="en-GB"/>
+        </w:rPr>
+        <w:t>addPlot</w:t>
+      </w:r>
+      <w:proofErr w:type="spellEnd"/>
+      <w:r>
+        <w:rPr>
+          <w:color w:val="4472C4" w:themeColor="accent5"/>
+          <w:lang w:val="en-GB"/>
+        </w:rPr>
+        <w:t>(</w:t>
+      </w:r>
+      <w:proofErr w:type="gramEnd"/>
+      <w:r>
+        <w:rPr>
+          <w:color w:val="4472C4" w:themeColor="accent5"/>
+          <w:lang w:val="en-GB"/>
+        </w:rPr>
+        <w:t xml:space="preserve">) </w:t>
+      </w:r>
+      <w:r>
+        <w:rPr>
+          <w:lang w:val="en-GB"/>
+        </w:rPr>
+        <w:t xml:space="preserve">method that initialise different </w:t>
+      </w:r>
+      <w:r>
+        <w:rPr>
+          <w:lang w:val="en-GB"/>
+        </w:rPr>
+        <w:t>important features for data visualisation:</w:t>
+      </w:r>
+    </w:p>
+    <w:p>
+      <w:pPr>
+        <w:pStyle w:val="Paragraphedeliste"/>
+        <w:numPr>
+          <w:ilvl w:val="0"/>
+          <w:numId w:val="14"/>
+        </w:numPr>
+        <w:jc w:val="both"/>
+        <w:rPr>
+          <w:lang w:val="en-GB"/>
+        </w:rPr>
+      </w:pPr>
+      <w:r>
+        <w:rPr>
+          <w:lang w:val="en-GB"/>
+        </w:rPr>
+        <w:t xml:space="preserve">Data handle and zone index are stored in </w:t>
+      </w:r>
+      <w:proofErr w:type="spellStart"/>
+      <w:r>
+        <w:rPr>
+          <w:color w:val="5B9BD5" w:themeColor="accent1"/>
+          <w:lang w:val="en-GB"/>
+        </w:rPr>
+        <w:t>hData</w:t>
+      </w:r>
+      <w:proofErr w:type="spellEnd"/>
+      <w:r>
+        <w:rPr>
+          <w:lang w:val="en-GB"/>
+        </w:rPr>
+        <w:t xml:space="preserve"> and </w:t>
+      </w:r>
+      <w:proofErr w:type="spellStart"/>
+      <w:r>
+        <w:rPr>
+          <w:color w:val="5B9BD5" w:themeColor="accent1"/>
+          <w:lang w:val="en-GB"/>
+        </w:rPr>
+        <w:t>idxZone</w:t>
+      </w:r>
+      <w:proofErr w:type="spellEnd"/>
+      <w:r>
+        <w:rPr>
+          <w:lang w:val="en-GB"/>
+        </w:rPr>
+        <w:t>, duplicates are then avoided by comparing new input with previous data stored. Also storing data allows to recover plot objects after deletion.</w:t>
+      </w:r>
+    </w:p>
+    <w:p>
+      <w:pPr>
+        <w:pStyle w:val="Paragraphedeliste"/>
+        <w:numPr>
+          <w:ilvl w:val="0"/>
+          <w:numId w:val="13"/>
+        </w:numPr>
+        <w:jc w:val="both"/>
+        <w:rPr>
+          <w:lang w:val="en-GB"/>
+        </w:rPr>
+      </w:pPr>
+      <w:r>
+        <w:rPr>
+          <w:lang w:val="en-GB"/>
+        </w:rPr>
+        <w:t>Plot specifications (</w:t>
+      </w:r>
+      <w:proofErr w:type="spellStart"/>
+      <w:r>
+        <w:rPr>
+          <w:lang w:val="en-GB"/>
+        </w:rPr>
+        <w:t>color</w:t>
+      </w:r>
+      <w:proofErr w:type="spellEnd"/>
+      <w:r>
+        <w:rPr>
+          <w:lang w:val="en-GB"/>
+        </w:rPr>
+        <w:t xml:space="preserve">, marker) are set during importation and store in the </w:t>
+      </w:r>
+      <w:proofErr w:type="spellStart"/>
+      <w:r>
+        <w:rPr>
+          <w:color w:val="5B9BD5" w:themeColor="accent1"/>
+          <w:lang w:val="en-GB"/>
+        </w:rPr>
+        <w:t>PlotSpec</w:t>
+      </w:r>
+      <w:proofErr w:type="spellEnd"/>
+      <w:r>
+        <w:rPr>
+          <w:lang w:val="en-GB"/>
+        </w:rPr>
+        <w:t xml:space="preserve"> structure allowing to recover same graphical aspect even when plot objects are deleted. Specific rules are applied:</w:t>
+      </w:r>
+    </w:p>
+    <w:p>
+      <w:pPr>
+        <w:pStyle w:val="Paragraphedeliste"/>
+        <w:numPr>
+          <w:ilvl w:val="1"/>
+          <w:numId w:val="13"/>
+        </w:numPr>
+        <w:jc w:val="both"/>
+        <w:rPr>
+          <w:lang w:val="en-GB"/>
+        </w:rPr>
+      </w:pPr>
+      <w:r>
+        <w:rPr>
+          <w:lang w:val="en-GB"/>
+        </w:rPr>
+        <w:t xml:space="preserve">Dispersion data from same files have the same </w:t>
+      </w:r>
+      <w:proofErr w:type="spellStart"/>
+      <w:r>
+        <w:rPr>
+          <w:lang w:val="en-GB"/>
+        </w:rPr>
+        <w:t>color</w:t>
+      </w:r>
+      <w:proofErr w:type="spellEnd"/>
+    </w:p>
+    <w:p>
+      <w:pPr>
+        <w:pStyle w:val="Paragraphedeliste"/>
+        <w:numPr>
+          <w:ilvl w:val="1"/>
+          <w:numId w:val="13"/>
+        </w:numPr>
+        <w:jc w:val="both"/>
+        <w:rPr>
+          <w:lang w:val="en-GB"/>
+        </w:rPr>
+      </w:pPr>
+      <w:r>
+        <w:rPr>
+          <w:lang w:val="en-GB"/>
+        </w:rPr>
+        <w:t>Dispersion data from same files have different markers</w:t>
+      </w:r>
+    </w:p>
+    <w:p>
+      <w:pPr>
+        <w:pStyle w:val="Paragraphedeliste"/>
+        <w:numPr>
+          <w:ilvl w:val="0"/>
+          <w:numId w:val="13"/>
+        </w:numPr>
+        <w:jc w:val="both"/>
+        <w:rPr>
+          <w:lang w:val="en-GB"/>
+        </w:rPr>
+      </w:pPr>
+      <w:r>
+        <w:rPr>
+          <w:lang w:val="en-GB"/>
+        </w:rPr>
+        <w:t>Different</w:t>
+      </w:r>
+      <w:r>
+        <w:rPr>
+          <w:lang w:val="en-GB"/>
+        </w:rPr>
+        <w:t xml:space="preserve"> listeners </w:t>
+      </w:r>
+      <w:r>
+        <w:rPr>
+          <w:lang w:val="en-GB"/>
+        </w:rPr>
+        <w:t xml:space="preserve">are </w:t>
+      </w:r>
+      <w:r>
+        <w:rPr>
+          <w:lang w:val="en-GB"/>
+        </w:rPr>
+        <w:t xml:space="preserve">set </w:t>
+      </w:r>
+      <w:r>
+        <w:rPr>
+          <w:lang w:val="en-GB"/>
+        </w:rPr>
+        <w:t>to handle dynamic update of the dispersion data:</w:t>
+      </w:r>
+    </w:p>
+    <w:p>
+      <w:pPr>
+        <w:pStyle w:val="Paragraphedeliste"/>
+        <w:numPr>
+          <w:ilvl w:val="1"/>
+          <w:numId w:val="13"/>
+        </w:numPr>
+        <w:jc w:val="both"/>
+        <w:rPr>
+          <w:lang w:val="en-GB"/>
+        </w:rPr>
+      </w:pPr>
+      <w:r>
+        <w:rPr>
+          <w:lang w:val="en-GB"/>
+        </w:rPr>
+        <w:t>Data properties (</w:t>
+      </w:r>
+      <w:proofErr w:type="spellStart"/>
+      <w:proofErr w:type="gramStart"/>
+      <w:r>
+        <w:rPr>
+          <w:color w:val="5B9BD5" w:themeColor="accent1"/>
+          <w:lang w:val="en-GB"/>
+        </w:rPr>
+        <w:t>x</w:t>
+      </w:r>
+      <w:r>
+        <w:rPr>
+          <w:lang w:val="en-GB"/>
+        </w:rPr>
+        <w:t>,</w:t>
+      </w:r>
+      <w:r>
+        <w:rPr>
+          <w:color w:val="5B9BD5" w:themeColor="accent1"/>
+          <w:lang w:val="en-GB"/>
+        </w:rPr>
+        <w:t>y</w:t>
+      </w:r>
+      <w:proofErr w:type="gramEnd"/>
+      <w:r>
+        <w:rPr>
+          <w:lang w:val="en-GB"/>
+        </w:rPr>
+        <w:t>,</w:t>
+      </w:r>
+      <w:r>
+        <w:rPr>
+          <w:color w:val="5B9BD5" w:themeColor="accent1"/>
+          <w:lang w:val="en-GB"/>
+        </w:rPr>
+        <w:t>dy</w:t>
+      </w:r>
+      <w:r>
+        <w:rPr>
+          <w:lang w:val="en-GB"/>
+        </w:rPr>
+        <w:t>,</w:t>
+      </w:r>
+      <w:r>
+        <w:rPr>
+          <w:color w:val="5B9BD5" w:themeColor="accent1"/>
+          <w:lang w:val="en-GB"/>
+        </w:rPr>
+        <w:t>mask</w:t>
+      </w:r>
+      <w:r>
+        <w:rPr>
+          <w:lang w:val="en-GB"/>
+        </w:rPr>
+        <w:t>,</w:t>
+      </w:r>
+      <w:r>
+        <w:rPr>
+          <w:color w:val="5B9BD5" w:themeColor="accent1"/>
+          <w:lang w:val="en-GB"/>
+        </w:rPr>
+        <w:t>processingMethod</w:t>
+      </w:r>
+      <w:proofErr w:type="spellEnd"/>
+      <w:r>
+        <w:rPr>
+          <w:lang w:val="en-GB"/>
+        </w:rPr>
+        <w:t xml:space="preserve">) are updated in </w:t>
+      </w:r>
+      <w:proofErr w:type="spellStart"/>
+      <w:r>
+        <w:rPr>
+          <w:color w:val="4472C4" w:themeColor="accent5"/>
+          <w:lang w:val="en-GB"/>
+        </w:rPr>
+        <w:t>updateData</w:t>
+      </w:r>
+      <w:proofErr w:type="spellEnd"/>
+      <w:r>
+        <w:rPr>
+          <w:color w:val="4472C4" w:themeColor="accent5"/>
+          <w:lang w:val="en-GB"/>
+        </w:rPr>
+        <w:t xml:space="preserve">() </w:t>
+      </w:r>
+      <w:r>
+        <w:rPr>
+          <w:lang w:val="en-GB"/>
+        </w:rPr>
+        <w:t xml:space="preserve">method </w:t>
+      </w:r>
+    </w:p>
+    <w:p>
+      <w:pPr>
+        <w:pStyle w:val="Paragraphedeliste"/>
+        <w:numPr>
+          <w:ilvl w:val="1"/>
+          <w:numId w:val="13"/>
+        </w:numPr>
+        <w:jc w:val="both"/>
+        <w:rPr>
+          <w:lang w:val="en-GB"/>
+        </w:rPr>
+      </w:pPr>
+      <w:r>
+        <w:rPr>
+          <w:lang w:val="en-GB"/>
+        </w:rPr>
+        <w:t xml:space="preserve">Data deletion is fired by the </w:t>
+      </w:r>
+      <w:proofErr w:type="spellStart"/>
+      <w:r>
+        <w:rPr>
+          <w:color w:val="4472C4" w:themeColor="accent5"/>
+          <w:lang w:val="en-GB"/>
+        </w:rPr>
+        <w:t>DataDeletion</w:t>
+      </w:r>
+      <w:proofErr w:type="spellEnd"/>
+      <w:r>
+        <w:rPr>
+          <w:lang w:val="en-GB"/>
+        </w:rPr>
+        <w:t xml:space="preserve"> event and achieved in </w:t>
+      </w:r>
+      <w:proofErr w:type="spellStart"/>
+      <w:proofErr w:type="gramStart"/>
+      <w:r>
+        <w:rPr>
+          <w:color w:val="4472C4" w:themeColor="accent5"/>
+          <w:lang w:val="en-GB"/>
+        </w:rPr>
+        <w:t>deletePlot</w:t>
+      </w:r>
+      <w:proofErr w:type="spellEnd"/>
+      <w:r>
+        <w:rPr>
+          <w:color w:val="4472C4" w:themeColor="accent5"/>
+          <w:lang w:val="en-GB"/>
+        </w:rPr>
+        <w:t>(</w:t>
+      </w:r>
+      <w:proofErr w:type="gramEnd"/>
+      <w:r>
+        <w:rPr>
+          <w:color w:val="4472C4" w:themeColor="accent5"/>
+          <w:lang w:val="en-GB"/>
+        </w:rPr>
+        <w:t xml:space="preserve">) </w:t>
+      </w:r>
+      <w:r>
+        <w:rPr>
+          <w:lang w:val="en-GB"/>
+        </w:rPr>
+        <w:t>method</w:t>
+      </w:r>
+    </w:p>
+    <w:p>
+      <w:pPr>
+        <w:pStyle w:val="Paragraphedeliste"/>
+        <w:numPr>
+          <w:ilvl w:val="1"/>
+          <w:numId w:val="13"/>
+        </w:numPr>
+        <w:jc w:val="both"/>
+        <w:rPr>
+          <w:lang w:val="en-GB"/>
+        </w:rPr>
+      </w:pPr>
+      <w:r>
+        <w:rPr>
+          <w:lang w:val="en-GB"/>
+        </w:rPr>
+        <w:lastRenderedPageBreak/>
+        <w:t>Data meta-data (</w:t>
+      </w:r>
+      <w:proofErr w:type="spellStart"/>
+      <w:r>
+        <w:rPr>
+          <w:color w:val="5B9BD5" w:themeColor="accent1"/>
+          <w:lang w:val="en-GB"/>
+        </w:rPr>
+        <w:t>xLabe</w:t>
+      </w:r>
+      <w:r>
+        <w:rPr>
+          <w:lang w:val="en-GB"/>
+        </w:rPr>
+        <w:t>l</w:t>
+      </w:r>
+      <w:proofErr w:type="spellEnd"/>
+      <w:r>
+        <w:rPr>
+          <w:lang w:val="en-GB"/>
+        </w:rPr>
+        <w:t xml:space="preserve">, </w:t>
+      </w:r>
+      <w:proofErr w:type="spellStart"/>
+      <w:r>
+        <w:rPr>
+          <w:color w:val="5B9BD5" w:themeColor="accent1"/>
+          <w:lang w:val="en-GB"/>
+        </w:rPr>
+        <w:t>yLabel</w:t>
+      </w:r>
+      <w:proofErr w:type="spellEnd"/>
+      <w:r>
+        <w:rPr>
+          <w:lang w:val="en-GB"/>
+        </w:rPr>
+        <w:t xml:space="preserve">) are updated in </w:t>
+      </w:r>
+      <w:proofErr w:type="spellStart"/>
+      <w:proofErr w:type="gramStart"/>
+      <w:r>
+        <w:rPr>
+          <w:color w:val="4472C4" w:themeColor="accent5"/>
+          <w:lang w:val="en-GB"/>
+        </w:rPr>
+        <w:t>setLabel</w:t>
+      </w:r>
+      <w:proofErr w:type="spellEnd"/>
+      <w:r>
+        <w:rPr>
+          <w:color w:val="4472C4" w:themeColor="accent5"/>
+          <w:lang w:val="en-GB"/>
+        </w:rPr>
+        <w:t>(</w:t>
+      </w:r>
+      <w:proofErr w:type="gramEnd"/>
+      <w:r>
+        <w:rPr>
+          <w:color w:val="4472C4" w:themeColor="accent5"/>
+          <w:lang w:val="en-GB"/>
+        </w:rPr>
+        <w:t xml:space="preserve">) </w:t>
+      </w:r>
+      <w:r>
+        <w:rPr>
+          <w:lang w:val="en-GB"/>
+        </w:rPr>
+        <w:t>method</w:t>
+      </w:r>
+    </w:p>
+    <w:p>
+      <w:pPr>
+        <w:pStyle w:val="Paragraphedeliste"/>
+        <w:numPr>
+          <w:ilvl w:val="0"/>
+          <w:numId w:val="13"/>
+        </w:numPr>
+        <w:jc w:val="both"/>
+        <w:rPr>
+          <w:lang w:val="en-GB"/>
+        </w:rPr>
+      </w:pPr>
+      <w:r>
+        <w:rPr>
+          <w:lang w:val="en-GB"/>
+        </w:rPr>
+        <w:t xml:space="preserve">Also legend can be updated at this step if a new input dispersion data comes from the same file than a previous stored data. In this case, legend inputs of these data are updated to specify the </w:t>
+      </w:r>
+      <w:proofErr w:type="spellStart"/>
+      <w:r>
+        <w:rPr>
+          <w:lang w:val="en-GB"/>
+        </w:rPr>
+        <w:t>displayName</w:t>
+      </w:r>
+      <w:proofErr w:type="spellEnd"/>
+      <w:r>
+        <w:rPr>
+          <w:lang w:val="en-GB"/>
+        </w:rPr>
+        <w:t xml:space="preserve"> and the filename for both.</w:t>
+      </w:r>
+    </w:p>
+    <w:p>
+      <w:pPr>
+        <w:jc w:val="both"/>
+        <w:rPr>
+          <w:lang w:val="en-GB"/>
+        </w:rPr>
+      </w:pPr>
+      <w:r>
+        <w:rPr>
+          <w:lang w:val="en-GB"/>
+        </w:rPr>
+        <w:t>Most of the property related to the data (</w:t>
+      </w:r>
+      <w:proofErr w:type="spellStart"/>
+      <w:r>
+        <w:rPr>
+          <w:color w:val="5B9BD5" w:themeColor="accent1"/>
+          <w:lang w:val="en-GB"/>
+        </w:rPr>
+        <w:t>hData</w:t>
+      </w:r>
+      <w:proofErr w:type="spellEnd"/>
+      <w:r>
+        <w:rPr>
+          <w:lang w:val="en-GB"/>
+        </w:rPr>
+        <w:t xml:space="preserve">, </w:t>
+      </w:r>
+      <w:proofErr w:type="spellStart"/>
+      <w:r>
+        <w:rPr>
+          <w:color w:val="5B9BD5" w:themeColor="accent1"/>
+          <w:lang w:val="en-GB"/>
+        </w:rPr>
+        <w:t>idxZone</w:t>
+      </w:r>
+      <w:proofErr w:type="spellEnd"/>
+      <w:r>
+        <w:rPr>
+          <w:lang w:val="en-GB"/>
+        </w:rPr>
+        <w:t xml:space="preserve">, </w:t>
+      </w:r>
+      <w:proofErr w:type="spellStart"/>
+      <w:r>
+        <w:rPr>
+          <w:color w:val="5B9BD5" w:themeColor="accent1"/>
+          <w:lang w:val="en-GB"/>
+        </w:rPr>
+        <w:t>hGroup</w:t>
+      </w:r>
+      <w:proofErr w:type="spellEnd"/>
+      <w:r>
+        <w:rPr>
+          <w:lang w:val="en-GB"/>
+        </w:rPr>
+        <w:t xml:space="preserve">, </w:t>
+      </w:r>
+      <w:proofErr w:type="spellStart"/>
+      <w:r>
+        <w:rPr>
+          <w:color w:val="5B9BD5" w:themeColor="accent1"/>
+          <w:lang w:val="en-GB"/>
+        </w:rPr>
+        <w:t>PlotSpec</w:t>
+      </w:r>
+      <w:proofErr w:type="spellEnd"/>
+      <w:r>
+        <w:rPr>
+          <w:lang w:val="en-GB"/>
+        </w:rPr>
+        <w:t xml:space="preserve">) are ordered i.e. a given </w:t>
+      </w:r>
+      <w:proofErr w:type="spellStart"/>
+      <w:r>
+        <w:rPr>
+          <w:color w:val="5B9BD5" w:themeColor="accent1"/>
+          <w:lang w:val="en-GB"/>
+        </w:rPr>
+        <w:t>hData</w:t>
+      </w:r>
+      <w:proofErr w:type="spellEnd"/>
+      <w:r>
+        <w:rPr>
+          <w:color w:val="5B9BD5" w:themeColor="accent1"/>
+          <w:lang w:val="en-GB"/>
+        </w:rPr>
+        <w:t>(</w:t>
+      </w:r>
+      <w:proofErr w:type="spellStart"/>
+      <w:r>
+        <w:rPr>
+          <w:color w:val="5B9BD5" w:themeColor="accent1"/>
+          <w:lang w:val="en-GB"/>
+        </w:rPr>
+        <w:t>i</w:t>
+      </w:r>
+      <w:proofErr w:type="spellEnd"/>
+      <w:r>
+        <w:rPr>
+          <w:color w:val="5B9BD5" w:themeColor="accent1"/>
+          <w:lang w:val="en-GB"/>
+        </w:rPr>
+        <w:t>)</w:t>
+      </w:r>
+      <w:r>
+        <w:rPr>
+          <w:lang w:val="en-GB"/>
+        </w:rPr>
+        <w:t xml:space="preserve"> has its plot specification in </w:t>
+      </w:r>
+      <w:proofErr w:type="spellStart"/>
+      <w:r>
+        <w:rPr>
+          <w:color w:val="5B9BD5" w:themeColor="accent1"/>
+          <w:lang w:val="en-GB"/>
+        </w:rPr>
+        <w:t>PlotSpec</w:t>
+      </w:r>
+      <w:proofErr w:type="spellEnd"/>
+      <w:r>
+        <w:rPr>
+          <w:color w:val="5B9BD5" w:themeColor="accent1"/>
+          <w:lang w:val="en-GB"/>
+        </w:rPr>
+        <w:t>(</w:t>
+      </w:r>
+      <w:proofErr w:type="spellStart"/>
+      <w:r>
+        <w:rPr>
+          <w:color w:val="5B9BD5" w:themeColor="accent1"/>
+          <w:lang w:val="en-GB"/>
+        </w:rPr>
+        <w:t>i</w:t>
+      </w:r>
+      <w:proofErr w:type="spellEnd"/>
+      <w:r>
+        <w:rPr>
+          <w:color w:val="5B9BD5" w:themeColor="accent1"/>
+          <w:lang w:val="en-GB"/>
+        </w:rPr>
+        <w:t xml:space="preserve">) </w:t>
+      </w:r>
+      <w:r>
+        <w:rPr>
+          <w:lang w:val="en-GB"/>
+        </w:rPr>
+        <w:t xml:space="preserve">and its graphical handles in </w:t>
+      </w:r>
+      <w:proofErr w:type="spellStart"/>
+      <w:r>
+        <w:rPr>
+          <w:color w:val="5B9BD5" w:themeColor="accent1"/>
+          <w:lang w:val="en-GB"/>
+        </w:rPr>
+        <w:t>hGroup</w:t>
+      </w:r>
+      <w:proofErr w:type="spellEnd"/>
+      <w:r>
+        <w:rPr>
+          <w:color w:val="5B9BD5" w:themeColor="accent1"/>
+          <w:lang w:val="en-GB"/>
+        </w:rPr>
+        <w:t>(</w:t>
+      </w:r>
+      <w:proofErr w:type="spellStart"/>
+      <w:r>
+        <w:rPr>
+          <w:color w:val="5B9BD5" w:themeColor="accent1"/>
+          <w:lang w:val="en-GB"/>
+        </w:rPr>
+        <w:t>i</w:t>
+      </w:r>
+      <w:proofErr w:type="spellEnd"/>
+      <w:r>
+        <w:rPr>
+          <w:color w:val="5B9BD5" w:themeColor="accent1"/>
+          <w:lang w:val="en-GB"/>
+        </w:rPr>
+        <w:t>)</w:t>
+      </w:r>
+      <w:r>
+        <w:rPr>
+          <w:lang w:val="en-GB"/>
+        </w:rPr>
+        <w:t>. This help to find, modify or delete objects faster.</w:t>
+      </w:r>
+    </w:p>
+    <w:p>
+      <w:pPr>
+        <w:jc w:val="both"/>
+        <w:rPr>
+          <w:color w:val="4472C4" w:themeColor="accent5"/>
+          <w:lang w:val="en-GB"/>
+        </w:rPr>
+      </w:pPr>
+      <w:r>
+        <w:rPr>
+          <w:lang w:val="en-GB"/>
+        </w:rPr>
+        <w:t>Also to avoid multiple methods, display methods (</w:t>
+      </w:r>
+      <w:proofErr w:type="spellStart"/>
+      <w:r>
+        <w:rPr>
+          <w:color w:val="4472C4" w:themeColor="accent5"/>
+          <w:lang w:val="en-GB"/>
+        </w:rPr>
+        <w:t>showData</w:t>
+      </w:r>
+      <w:proofErr w:type="spellEnd"/>
+      <w:r>
+        <w:rPr>
+          <w:lang w:val="en-GB"/>
+        </w:rPr>
+        <w:t xml:space="preserve">, </w:t>
+      </w:r>
+      <w:proofErr w:type="spellStart"/>
+      <w:r>
+        <w:rPr>
+          <w:color w:val="4472C4" w:themeColor="accent5"/>
+          <w:lang w:val="en-GB"/>
+        </w:rPr>
+        <w:t>showError</w:t>
+      </w:r>
+      <w:proofErr w:type="spellEnd"/>
+      <w:r>
+        <w:rPr>
+          <w:lang w:val="en-GB"/>
+        </w:rPr>
+        <w:t xml:space="preserve">, </w:t>
+      </w:r>
+      <w:proofErr w:type="spellStart"/>
+      <w:r>
+        <w:rPr>
+          <w:color w:val="4472C4" w:themeColor="accent5"/>
+          <w:lang w:val="en-GB"/>
+        </w:rPr>
+        <w:t>showFit</w:t>
+      </w:r>
+      <w:proofErr w:type="spellEnd"/>
+      <w:r>
+        <w:rPr>
+          <w:lang w:val="en-GB"/>
+        </w:rPr>
+        <w:t xml:space="preserve">…) are used as </w:t>
+      </w:r>
+      <w:proofErr w:type="spellStart"/>
+      <w:r>
+        <w:rPr>
+          <w:lang w:val="en-GB"/>
+        </w:rPr>
+        <w:t>callback</w:t>
+      </w:r>
+      <w:proofErr w:type="spellEnd"/>
+      <w:r>
+        <w:rPr>
+          <w:lang w:val="en-GB"/>
+        </w:rPr>
+        <w:t xml:space="preserve"> of pushbutton objects and as methods call with </w:t>
+      </w:r>
+      <w:proofErr w:type="spellStart"/>
+      <w:proofErr w:type="gramStart"/>
+      <w:r>
+        <w:rPr>
+          <w:color w:val="4472C4" w:themeColor="accent5"/>
+          <w:lang w:val="en-GB"/>
+        </w:rPr>
+        <w:t>addPlot</w:t>
+      </w:r>
+      <w:proofErr w:type="spellEnd"/>
+      <w:r>
+        <w:rPr>
+          <w:color w:val="4472C4" w:themeColor="accent5"/>
+          <w:lang w:val="en-GB"/>
+        </w:rPr>
+        <w:t>(</w:t>
+      </w:r>
+      <w:proofErr w:type="gramEnd"/>
+      <w:r>
+        <w:rPr>
+          <w:color w:val="4472C4" w:themeColor="accent5"/>
+          <w:lang w:val="en-GB"/>
+        </w:rPr>
+        <w:t>)</w:t>
+      </w:r>
+      <w:r>
+        <w:rPr>
+          <w:lang w:val="en-GB"/>
+        </w:rPr>
+        <w:t>.</w:t>
+      </w:r>
+    </w:p>
+    <w:p>
+      <w:pPr>
+        <w:jc w:val="both"/>
+        <w:rPr>
+          <w:lang w:val="en-GB"/>
+        </w:rPr>
+      </w:pPr>
+      <w:r>
+        <w:rPr>
+          <w:lang w:val="en-GB"/>
+        </w:rPr>
+        <w:t xml:space="preserve">The way </w:t>
+      </w:r>
+      <w:proofErr w:type="spellStart"/>
+      <w:r>
+        <w:rPr>
+          <w:lang w:val="en-GB"/>
+        </w:rPr>
+        <w:t>DispersionTab</w:t>
+      </w:r>
+      <w:proofErr w:type="spellEnd"/>
+      <w:r>
+        <w:rPr>
+          <w:lang w:val="en-GB"/>
+        </w:rPr>
+        <w:t xml:space="preserve"> is built has the advantage to be general and thus can be used to derived </w:t>
+      </w:r>
+      <w:proofErr w:type="spellStart"/>
+      <w:r>
+        <w:rPr>
+          <w:lang w:val="en-GB"/>
+        </w:rPr>
+        <w:t>ZoneTab</w:t>
+      </w:r>
+      <w:proofErr w:type="spellEnd"/>
+      <w:r>
+        <w:rPr>
+          <w:lang w:val="en-GB"/>
+        </w:rPr>
+        <w:t xml:space="preserve"> object without adding a lot of different methods.</w:t>
+      </w:r>
+    </w:p>
+    <w:p>
+      <w:pPr>
+        <w:jc w:val="both"/>
+        <w:rPr>
+          <w:lang w:val="en-GB"/>
+        </w:rPr>
+      </w:pPr>
+    </w:p>
+    <w:p>
+      <w:pPr>
+        <w:jc w:val="both"/>
+        <w:rPr>
+          <w:b/>
+          <w:sz w:val="28"/>
+          <w:u w:val="single"/>
+          <w:lang w:val="en-GB"/>
+        </w:rPr>
+      </w:pPr>
+      <w:r>
+        <w:rPr>
+          <w:b/>
+          <w:sz w:val="28"/>
+          <w:u w:val="single"/>
+          <w:lang w:val="en-GB"/>
+        </w:rPr>
+        <w:t>Processing</w:t>
+      </w:r>
+      <w:r>
+        <w:rPr>
+          <w:b/>
+          <w:sz w:val="28"/>
+          <w:u w:val="single"/>
+          <w:lang w:val="en-GB"/>
+        </w:rPr>
+        <w:t xml:space="preserve"> Manager</w:t>
+      </w:r>
+    </w:p>
+    <w:p>
+      <w:pPr>
+        <w:jc w:val="both"/>
+        <w:rPr>
+          <w:b/>
+          <w:sz w:val="28"/>
+          <w:u w:val="single"/>
+          <w:lang w:val="en-GB"/>
+        </w:rPr>
+      </w:pPr>
+      <w:proofErr w:type="spellStart"/>
+      <w:r>
+        <w:rPr>
+          <w:lang w:val="en-GB"/>
+        </w:rPr>
+        <w:t>Processing</w:t>
+      </w:r>
+      <w:r>
+        <w:rPr>
+          <w:lang w:val="en-GB"/>
+        </w:rPr>
+        <w:t>Manag</w:t>
+      </w:r>
+      <w:r>
+        <w:rPr>
+          <w:lang w:val="en-GB"/>
+        </w:rPr>
+        <w:t>er</w:t>
+      </w:r>
+      <w:proofErr w:type="spellEnd"/>
+      <w:r>
+        <w:rPr>
+          <w:lang w:val="en-GB"/>
+        </w:rPr>
+        <w:t xml:space="preserve"> </w:t>
+      </w:r>
+      <w:bookmarkStart w:id="0" w:name="_GoBack"/>
+      <w:bookmarkEnd w:id="0"/>
     </w:p>
     <w:p>
       <w:pPr>
@@ -3540,6 +6759,571 @@
 <file path=word/numbering.xml><?xml version="1.0" encoding="utf-8"?>
 <w:numbering xmlns:wpc="http://schemas.microsoft.com/office/word/2010/wordprocessingCanvas" xmlns:cx="http://schemas.microsoft.com/office/drawing/2014/chartex" xmlns:mc="http://schemas.openxmlformats.org/markup-compatibility/2006" xmlns:o="urn:schemas-microsoft-com:office:office" xmlns:r="http://schemas.openxmlformats.org/officeDocument/2006/relationships" xmlns:m="http://schemas.openxmlformats.org/officeDocument/2006/math" xmlns:v="urn:schemas-microsoft-com:vml" xmlns:wp14="http://schemas.microsoft.com/office/word/2010/wordprocessingDrawing" xmlns:wp="http://schemas.openxmlformats.org/drawingml/2006/wordprocessingDrawing" xmlns:w10="urn:schemas-microsoft-com:office:word" xmlns:w="http://schemas.openxmlformats.org/wordprocessingml/2006/main" xmlns:w14="http://schemas.microsoft.com/office/word/2010/wordml" xmlns:w15="http://schemas.microsoft.com/office/word/2012/wordml" xmlns:w16se="http://schemas.microsoft.com/office/word/2015/wordml/symex" xmlns:wpg="http://schemas.microsoft.com/office/word/2010/wordprocessingGroup" xmlns:wpi="http://schemas.microsoft.com/office/word/2010/wordprocessingInk" xmlns:wne="http://schemas.microsoft.com/office/word/2006/wordml" xmlns:wps="http://schemas.microsoft.com/office/word/2010/wordprocessingShape" mc:Ignorable="w14 w15 w16se wp14">
   <w:abstractNum w:abstractNumId="0" w15:restartNumberingAfterBreak="0">
+    <w:nsid w:val="00B42921"/>
+    <w:multiLevelType w:val="hybridMultilevel"/>
+    <w:tmpl w:val="2F16B606"/>
+    <w:lvl w:ilvl="0" w:tplc="040C0001">
+      <w:start w:val="1"/>
+      <w:numFmt w:val="bullet"/>
+      <w:lvlText w:val=""/>
+      <w:lvlJc w:val="left"/>
+      <w:pPr>
+        <w:ind w:left="720" w:hanging="360"/>
+      </w:pPr>
+      <w:rPr>
+        <w:rFonts w:ascii="Symbol" w:hAnsi="Symbol" w:hint="default"/>
+      </w:rPr>
+    </w:lvl>
+    <w:lvl w:ilvl="1" w:tplc="040C0003" w:tentative="1">
+      <w:start w:val="1"/>
+      <w:numFmt w:val="bullet"/>
+      <w:lvlText w:val="o"/>
+      <w:lvlJc w:val="left"/>
+      <w:pPr>
+        <w:ind w:left="1440" w:hanging="360"/>
+      </w:pPr>
+      <w:rPr>
+        <w:rFonts w:ascii="Courier New" w:hAnsi="Courier New" w:cs="Courier New" w:hint="default"/>
+      </w:rPr>
+    </w:lvl>
+    <w:lvl w:ilvl="2" w:tplc="040C0005" w:tentative="1">
+      <w:start w:val="1"/>
+      <w:numFmt w:val="bullet"/>
+      <w:lvlText w:val=""/>
+      <w:lvlJc w:val="left"/>
+      <w:pPr>
+        <w:ind w:left="2160" w:hanging="360"/>
+      </w:pPr>
+      <w:rPr>
+        <w:rFonts w:ascii="Wingdings" w:hAnsi="Wingdings" w:hint="default"/>
+      </w:rPr>
+    </w:lvl>
+    <w:lvl w:ilvl="3" w:tplc="040C0001" w:tentative="1">
+      <w:start w:val="1"/>
+      <w:numFmt w:val="bullet"/>
+      <w:lvlText w:val=""/>
+      <w:lvlJc w:val="left"/>
+      <w:pPr>
+        <w:ind w:left="2880" w:hanging="360"/>
+      </w:pPr>
+      <w:rPr>
+        <w:rFonts w:ascii="Symbol" w:hAnsi="Symbol" w:hint="default"/>
+      </w:rPr>
+    </w:lvl>
+    <w:lvl w:ilvl="4" w:tplc="040C0003" w:tentative="1">
+      <w:start w:val="1"/>
+      <w:numFmt w:val="bullet"/>
+      <w:lvlText w:val="o"/>
+      <w:lvlJc w:val="left"/>
+      <w:pPr>
+        <w:ind w:left="3600" w:hanging="360"/>
+      </w:pPr>
+      <w:rPr>
+        <w:rFonts w:ascii="Courier New" w:hAnsi="Courier New" w:cs="Courier New" w:hint="default"/>
+      </w:rPr>
+    </w:lvl>
+    <w:lvl w:ilvl="5" w:tplc="040C0005" w:tentative="1">
+      <w:start w:val="1"/>
+      <w:numFmt w:val="bullet"/>
+      <w:lvlText w:val=""/>
+      <w:lvlJc w:val="left"/>
+      <w:pPr>
+        <w:ind w:left="4320" w:hanging="360"/>
+      </w:pPr>
+      <w:rPr>
+        <w:rFonts w:ascii="Wingdings" w:hAnsi="Wingdings" w:hint="default"/>
+      </w:rPr>
+    </w:lvl>
+    <w:lvl w:ilvl="6" w:tplc="040C0001" w:tentative="1">
+      <w:start w:val="1"/>
+      <w:numFmt w:val="bullet"/>
+      <w:lvlText w:val=""/>
+      <w:lvlJc w:val="left"/>
+      <w:pPr>
+        <w:ind w:left="5040" w:hanging="360"/>
+      </w:pPr>
+      <w:rPr>
+        <w:rFonts w:ascii="Symbol" w:hAnsi="Symbol" w:hint="default"/>
+      </w:rPr>
+    </w:lvl>
+    <w:lvl w:ilvl="7" w:tplc="040C0003" w:tentative="1">
+      <w:start w:val="1"/>
+      <w:numFmt w:val="bullet"/>
+      <w:lvlText w:val="o"/>
+      <w:lvlJc w:val="left"/>
+      <w:pPr>
+        <w:ind w:left="5760" w:hanging="360"/>
+      </w:pPr>
+      <w:rPr>
+        <w:rFonts w:ascii="Courier New" w:hAnsi="Courier New" w:cs="Courier New" w:hint="default"/>
+      </w:rPr>
+    </w:lvl>
+    <w:lvl w:ilvl="8" w:tplc="040C0005" w:tentative="1">
+      <w:start w:val="1"/>
+      <w:numFmt w:val="bullet"/>
+      <w:lvlText w:val=""/>
+      <w:lvlJc w:val="left"/>
+      <w:pPr>
+        <w:ind w:left="6480" w:hanging="360"/>
+      </w:pPr>
+      <w:rPr>
+        <w:rFonts w:ascii="Wingdings" w:hAnsi="Wingdings" w:hint="default"/>
+      </w:rPr>
+    </w:lvl>
+  </w:abstractNum>
+  <w:abstractNum w:abstractNumId="1" w15:restartNumberingAfterBreak="0">
+    <w:nsid w:val="0885753F"/>
+    <w:multiLevelType w:val="hybridMultilevel"/>
+    <w:tmpl w:val="A1408FB6"/>
+    <w:lvl w:ilvl="0" w:tplc="040C0001">
+      <w:start w:val="1"/>
+      <w:numFmt w:val="bullet"/>
+      <w:lvlText w:val=""/>
+      <w:lvlJc w:val="left"/>
+      <w:pPr>
+        <w:ind w:left="720" w:hanging="360"/>
+      </w:pPr>
+      <w:rPr>
+        <w:rFonts w:ascii="Symbol" w:hAnsi="Symbol" w:hint="default"/>
+      </w:rPr>
+    </w:lvl>
+    <w:lvl w:ilvl="1" w:tplc="040C0003" w:tentative="1">
+      <w:start w:val="1"/>
+      <w:numFmt w:val="bullet"/>
+      <w:lvlText w:val="o"/>
+      <w:lvlJc w:val="left"/>
+      <w:pPr>
+        <w:ind w:left="1440" w:hanging="360"/>
+      </w:pPr>
+      <w:rPr>
+        <w:rFonts w:ascii="Courier New" w:hAnsi="Courier New" w:cs="Courier New" w:hint="default"/>
+      </w:rPr>
+    </w:lvl>
+    <w:lvl w:ilvl="2" w:tplc="040C0005" w:tentative="1">
+      <w:start w:val="1"/>
+      <w:numFmt w:val="bullet"/>
+      <w:lvlText w:val=""/>
+      <w:lvlJc w:val="left"/>
+      <w:pPr>
+        <w:ind w:left="2160" w:hanging="360"/>
+      </w:pPr>
+      <w:rPr>
+        <w:rFonts w:ascii="Wingdings" w:hAnsi="Wingdings" w:hint="default"/>
+      </w:rPr>
+    </w:lvl>
+    <w:lvl w:ilvl="3" w:tplc="040C0001" w:tentative="1">
+      <w:start w:val="1"/>
+      <w:numFmt w:val="bullet"/>
+      <w:lvlText w:val=""/>
+      <w:lvlJc w:val="left"/>
+      <w:pPr>
+        <w:ind w:left="2880" w:hanging="360"/>
+      </w:pPr>
+      <w:rPr>
+        <w:rFonts w:ascii="Symbol" w:hAnsi="Symbol" w:hint="default"/>
+      </w:rPr>
+    </w:lvl>
+    <w:lvl w:ilvl="4" w:tplc="040C0003" w:tentative="1">
+      <w:start w:val="1"/>
+      <w:numFmt w:val="bullet"/>
+      <w:lvlText w:val="o"/>
+      <w:lvlJc w:val="left"/>
+      <w:pPr>
+        <w:ind w:left="3600" w:hanging="360"/>
+      </w:pPr>
+      <w:rPr>
+        <w:rFonts w:ascii="Courier New" w:hAnsi="Courier New" w:cs="Courier New" w:hint="default"/>
+      </w:rPr>
+    </w:lvl>
+    <w:lvl w:ilvl="5" w:tplc="040C0005" w:tentative="1">
+      <w:start w:val="1"/>
+      <w:numFmt w:val="bullet"/>
+      <w:lvlText w:val=""/>
+      <w:lvlJc w:val="left"/>
+      <w:pPr>
+        <w:ind w:left="4320" w:hanging="360"/>
+      </w:pPr>
+      <w:rPr>
+        <w:rFonts w:ascii="Wingdings" w:hAnsi="Wingdings" w:hint="default"/>
+      </w:rPr>
+    </w:lvl>
+    <w:lvl w:ilvl="6" w:tplc="040C0001" w:tentative="1">
+      <w:start w:val="1"/>
+      <w:numFmt w:val="bullet"/>
+      <w:lvlText w:val=""/>
+      <w:lvlJc w:val="left"/>
+      <w:pPr>
+        <w:ind w:left="5040" w:hanging="360"/>
+      </w:pPr>
+      <w:rPr>
+        <w:rFonts w:ascii="Symbol" w:hAnsi="Symbol" w:hint="default"/>
+      </w:rPr>
+    </w:lvl>
+    <w:lvl w:ilvl="7" w:tplc="040C0003" w:tentative="1">
+      <w:start w:val="1"/>
+      <w:numFmt w:val="bullet"/>
+      <w:lvlText w:val="o"/>
+      <w:lvlJc w:val="left"/>
+      <w:pPr>
+        <w:ind w:left="5760" w:hanging="360"/>
+      </w:pPr>
+      <w:rPr>
+        <w:rFonts w:ascii="Courier New" w:hAnsi="Courier New" w:cs="Courier New" w:hint="default"/>
+      </w:rPr>
+    </w:lvl>
+    <w:lvl w:ilvl="8" w:tplc="040C0005" w:tentative="1">
+      <w:start w:val="1"/>
+      <w:numFmt w:val="bullet"/>
+      <w:lvlText w:val=""/>
+      <w:lvlJc w:val="left"/>
+      <w:pPr>
+        <w:ind w:left="6480" w:hanging="360"/>
+      </w:pPr>
+      <w:rPr>
+        <w:rFonts w:ascii="Wingdings" w:hAnsi="Wingdings" w:hint="default"/>
+      </w:rPr>
+    </w:lvl>
+  </w:abstractNum>
+  <w:abstractNum w:abstractNumId="2" w15:restartNumberingAfterBreak="0">
+    <w:nsid w:val="0890365E"/>
+    <w:multiLevelType w:val="hybridMultilevel"/>
+    <w:tmpl w:val="EB68A9E4"/>
+    <w:lvl w:ilvl="0" w:tplc="040C0001">
+      <w:start w:val="1"/>
+      <w:numFmt w:val="bullet"/>
+      <w:lvlText w:val=""/>
+      <w:lvlJc w:val="left"/>
+      <w:pPr>
+        <w:ind w:left="720" w:hanging="360"/>
+      </w:pPr>
+      <w:rPr>
+        <w:rFonts w:ascii="Symbol" w:hAnsi="Symbol" w:hint="default"/>
+      </w:rPr>
+    </w:lvl>
+    <w:lvl w:ilvl="1" w:tplc="040C0003" w:tentative="1">
+      <w:start w:val="1"/>
+      <w:numFmt w:val="bullet"/>
+      <w:lvlText w:val="o"/>
+      <w:lvlJc w:val="left"/>
+      <w:pPr>
+        <w:ind w:left="1440" w:hanging="360"/>
+      </w:pPr>
+      <w:rPr>
+        <w:rFonts w:ascii="Courier New" w:hAnsi="Courier New" w:cs="Courier New" w:hint="default"/>
+      </w:rPr>
+    </w:lvl>
+    <w:lvl w:ilvl="2" w:tplc="040C0005" w:tentative="1">
+      <w:start w:val="1"/>
+      <w:numFmt w:val="bullet"/>
+      <w:lvlText w:val=""/>
+      <w:lvlJc w:val="left"/>
+      <w:pPr>
+        <w:ind w:left="2160" w:hanging="360"/>
+      </w:pPr>
+      <w:rPr>
+        <w:rFonts w:ascii="Wingdings" w:hAnsi="Wingdings" w:hint="default"/>
+      </w:rPr>
+    </w:lvl>
+    <w:lvl w:ilvl="3" w:tplc="040C0001" w:tentative="1">
+      <w:start w:val="1"/>
+      <w:numFmt w:val="bullet"/>
+      <w:lvlText w:val=""/>
+      <w:lvlJc w:val="left"/>
+      <w:pPr>
+        <w:ind w:left="2880" w:hanging="360"/>
+      </w:pPr>
+      <w:rPr>
+        <w:rFonts w:ascii="Symbol" w:hAnsi="Symbol" w:hint="default"/>
+      </w:rPr>
+    </w:lvl>
+    <w:lvl w:ilvl="4" w:tplc="040C0003" w:tentative="1">
+      <w:start w:val="1"/>
+      <w:numFmt w:val="bullet"/>
+      <w:lvlText w:val="o"/>
+      <w:lvlJc w:val="left"/>
+      <w:pPr>
+        <w:ind w:left="3600" w:hanging="360"/>
+      </w:pPr>
+      <w:rPr>
+        <w:rFonts w:ascii="Courier New" w:hAnsi="Courier New" w:cs="Courier New" w:hint="default"/>
+      </w:rPr>
+    </w:lvl>
+    <w:lvl w:ilvl="5" w:tplc="040C0005" w:tentative="1">
+      <w:start w:val="1"/>
+      <w:numFmt w:val="bullet"/>
+      <w:lvlText w:val=""/>
+      <w:lvlJc w:val="left"/>
+      <w:pPr>
+        <w:ind w:left="4320" w:hanging="360"/>
+      </w:pPr>
+      <w:rPr>
+        <w:rFonts w:ascii="Wingdings" w:hAnsi="Wingdings" w:hint="default"/>
+      </w:rPr>
+    </w:lvl>
+    <w:lvl w:ilvl="6" w:tplc="040C0001" w:tentative="1">
+      <w:start w:val="1"/>
+      <w:numFmt w:val="bullet"/>
+      <w:lvlText w:val=""/>
+      <w:lvlJc w:val="left"/>
+      <w:pPr>
+        <w:ind w:left="5040" w:hanging="360"/>
+      </w:pPr>
+      <w:rPr>
+        <w:rFonts w:ascii="Symbol" w:hAnsi="Symbol" w:hint="default"/>
+      </w:rPr>
+    </w:lvl>
+    <w:lvl w:ilvl="7" w:tplc="040C0003" w:tentative="1">
+      <w:start w:val="1"/>
+      <w:numFmt w:val="bullet"/>
+      <w:lvlText w:val="o"/>
+      <w:lvlJc w:val="left"/>
+      <w:pPr>
+        <w:ind w:left="5760" w:hanging="360"/>
+      </w:pPr>
+      <w:rPr>
+        <w:rFonts w:ascii="Courier New" w:hAnsi="Courier New" w:cs="Courier New" w:hint="default"/>
+      </w:rPr>
+    </w:lvl>
+    <w:lvl w:ilvl="8" w:tplc="040C0005" w:tentative="1">
+      <w:start w:val="1"/>
+      <w:numFmt w:val="bullet"/>
+      <w:lvlText w:val=""/>
+      <w:lvlJc w:val="left"/>
+      <w:pPr>
+        <w:ind w:left="6480" w:hanging="360"/>
+      </w:pPr>
+      <w:rPr>
+        <w:rFonts w:ascii="Wingdings" w:hAnsi="Wingdings" w:hint="default"/>
+      </w:rPr>
+    </w:lvl>
+  </w:abstractNum>
+  <w:abstractNum w:abstractNumId="3" w15:restartNumberingAfterBreak="0">
+    <w:nsid w:val="12CA0B57"/>
+    <w:multiLevelType w:val="hybridMultilevel"/>
+    <w:tmpl w:val="60B0CCE8"/>
+    <w:lvl w:ilvl="0" w:tplc="040C0001">
+      <w:start w:val="1"/>
+      <w:numFmt w:val="bullet"/>
+      <w:lvlText w:val=""/>
+      <w:lvlJc w:val="left"/>
+      <w:pPr>
+        <w:ind w:left="720" w:hanging="360"/>
+      </w:pPr>
+      <w:rPr>
+        <w:rFonts w:ascii="Symbol" w:hAnsi="Symbol" w:hint="default"/>
+      </w:rPr>
+    </w:lvl>
+    <w:lvl w:ilvl="1" w:tplc="040C0003" w:tentative="1">
+      <w:start w:val="1"/>
+      <w:numFmt w:val="bullet"/>
+      <w:lvlText w:val="o"/>
+      <w:lvlJc w:val="left"/>
+      <w:pPr>
+        <w:ind w:left="1440" w:hanging="360"/>
+      </w:pPr>
+      <w:rPr>
+        <w:rFonts w:ascii="Courier New" w:hAnsi="Courier New" w:cs="Courier New" w:hint="default"/>
+      </w:rPr>
+    </w:lvl>
+    <w:lvl w:ilvl="2" w:tplc="040C0005" w:tentative="1">
+      <w:start w:val="1"/>
+      <w:numFmt w:val="bullet"/>
+      <w:lvlText w:val=""/>
+      <w:lvlJc w:val="left"/>
+      <w:pPr>
+        <w:ind w:left="2160" w:hanging="360"/>
+      </w:pPr>
+      <w:rPr>
+        <w:rFonts w:ascii="Wingdings" w:hAnsi="Wingdings" w:hint="default"/>
+      </w:rPr>
+    </w:lvl>
+    <w:lvl w:ilvl="3" w:tplc="040C0001" w:tentative="1">
+      <w:start w:val="1"/>
+      <w:numFmt w:val="bullet"/>
+      <w:lvlText w:val=""/>
+      <w:lvlJc w:val="left"/>
+      <w:pPr>
+        <w:ind w:left="2880" w:hanging="360"/>
+      </w:pPr>
+      <w:rPr>
+        <w:rFonts w:ascii="Symbol" w:hAnsi="Symbol" w:hint="default"/>
+      </w:rPr>
+    </w:lvl>
+    <w:lvl w:ilvl="4" w:tplc="040C0003" w:tentative="1">
+      <w:start w:val="1"/>
+      <w:numFmt w:val="bullet"/>
+      <w:lvlText w:val="o"/>
+      <w:lvlJc w:val="left"/>
+      <w:pPr>
+        <w:ind w:left="3600" w:hanging="360"/>
+      </w:pPr>
+      <w:rPr>
+        <w:rFonts w:ascii="Courier New" w:hAnsi="Courier New" w:cs="Courier New" w:hint="default"/>
+      </w:rPr>
+    </w:lvl>
+    <w:lvl w:ilvl="5" w:tplc="040C0005" w:tentative="1">
+      <w:start w:val="1"/>
+      <w:numFmt w:val="bullet"/>
+      <w:lvlText w:val=""/>
+      <w:lvlJc w:val="left"/>
+      <w:pPr>
+        <w:ind w:left="4320" w:hanging="360"/>
+      </w:pPr>
+      <w:rPr>
+        <w:rFonts w:ascii="Wingdings" w:hAnsi="Wingdings" w:hint="default"/>
+      </w:rPr>
+    </w:lvl>
+    <w:lvl w:ilvl="6" w:tplc="040C0001" w:tentative="1">
+      <w:start w:val="1"/>
+      <w:numFmt w:val="bullet"/>
+      <w:lvlText w:val=""/>
+      <w:lvlJc w:val="left"/>
+      <w:pPr>
+        <w:ind w:left="5040" w:hanging="360"/>
+      </w:pPr>
+      <w:rPr>
+        <w:rFonts w:ascii="Symbol" w:hAnsi="Symbol" w:hint="default"/>
+      </w:rPr>
+    </w:lvl>
+    <w:lvl w:ilvl="7" w:tplc="040C0003" w:tentative="1">
+      <w:start w:val="1"/>
+      <w:numFmt w:val="bullet"/>
+      <w:lvlText w:val="o"/>
+      <w:lvlJc w:val="left"/>
+      <w:pPr>
+        <w:ind w:left="5760" w:hanging="360"/>
+      </w:pPr>
+      <w:rPr>
+        <w:rFonts w:ascii="Courier New" w:hAnsi="Courier New" w:cs="Courier New" w:hint="default"/>
+      </w:rPr>
+    </w:lvl>
+    <w:lvl w:ilvl="8" w:tplc="040C0005" w:tentative="1">
+      <w:start w:val="1"/>
+      <w:numFmt w:val="bullet"/>
+      <w:lvlText w:val=""/>
+      <w:lvlJc w:val="left"/>
+      <w:pPr>
+        <w:ind w:left="6480" w:hanging="360"/>
+      </w:pPr>
+      <w:rPr>
+        <w:rFonts w:ascii="Wingdings" w:hAnsi="Wingdings" w:hint="default"/>
+      </w:rPr>
+    </w:lvl>
+  </w:abstractNum>
+  <w:abstractNum w:abstractNumId="4" w15:restartNumberingAfterBreak="0">
+    <w:nsid w:val="1A1669B8"/>
+    <w:multiLevelType w:val="hybridMultilevel"/>
+    <w:tmpl w:val="20582A16"/>
+    <w:lvl w:ilvl="0" w:tplc="040C0001">
+      <w:start w:val="1"/>
+      <w:numFmt w:val="bullet"/>
+      <w:lvlText w:val=""/>
+      <w:lvlJc w:val="left"/>
+      <w:pPr>
+        <w:ind w:left="720" w:hanging="360"/>
+      </w:pPr>
+      <w:rPr>
+        <w:rFonts w:ascii="Symbol" w:hAnsi="Symbol" w:hint="default"/>
+      </w:rPr>
+    </w:lvl>
+    <w:lvl w:ilvl="1" w:tplc="040C0003">
+      <w:start w:val="1"/>
+      <w:numFmt w:val="bullet"/>
+      <w:lvlText w:val="o"/>
+      <w:lvlJc w:val="left"/>
+      <w:pPr>
+        <w:ind w:left="1440" w:hanging="360"/>
+      </w:pPr>
+      <w:rPr>
+        <w:rFonts w:ascii="Courier New" w:hAnsi="Courier New" w:cs="Courier New" w:hint="default"/>
+      </w:rPr>
+    </w:lvl>
+    <w:lvl w:ilvl="2" w:tplc="040C0005" w:tentative="1">
+      <w:start w:val="1"/>
+      <w:numFmt w:val="bullet"/>
+      <w:lvlText w:val=""/>
+      <w:lvlJc w:val="left"/>
+      <w:pPr>
+        <w:ind w:left="2160" w:hanging="360"/>
+      </w:pPr>
+      <w:rPr>
+        <w:rFonts w:ascii="Wingdings" w:hAnsi="Wingdings" w:hint="default"/>
+      </w:rPr>
+    </w:lvl>
+    <w:lvl w:ilvl="3" w:tplc="040C0001" w:tentative="1">
+      <w:start w:val="1"/>
+      <w:numFmt w:val="bullet"/>
+      <w:lvlText w:val=""/>
+      <w:lvlJc w:val="left"/>
+      <w:pPr>
+        <w:ind w:left="2880" w:hanging="360"/>
+      </w:pPr>
+      <w:rPr>
+        <w:rFonts w:ascii="Symbol" w:hAnsi="Symbol" w:hint="default"/>
+      </w:rPr>
+    </w:lvl>
+    <w:lvl w:ilvl="4" w:tplc="040C0003" w:tentative="1">
+      <w:start w:val="1"/>
+      <w:numFmt w:val="bullet"/>
+      <w:lvlText w:val="o"/>
+      <w:lvlJc w:val="left"/>
+      <w:pPr>
+        <w:ind w:left="3600" w:hanging="360"/>
+      </w:pPr>
+      <w:rPr>
+        <w:rFonts w:ascii="Courier New" w:hAnsi="Courier New" w:cs="Courier New" w:hint="default"/>
+      </w:rPr>
+    </w:lvl>
+    <w:lvl w:ilvl="5" w:tplc="040C0005" w:tentative="1">
+      <w:start w:val="1"/>
+      <w:numFmt w:val="bullet"/>
+      <w:lvlText w:val=""/>
+      <w:lvlJc w:val="left"/>
+      <w:pPr>
+        <w:ind w:left="4320" w:hanging="360"/>
+      </w:pPr>
+      <w:rPr>
+        <w:rFonts w:ascii="Wingdings" w:hAnsi="Wingdings" w:hint="default"/>
+      </w:rPr>
+    </w:lvl>
+    <w:lvl w:ilvl="6" w:tplc="040C0001" w:tentative="1">
+      <w:start w:val="1"/>
+      <w:numFmt w:val="bullet"/>
+      <w:lvlText w:val=""/>
+      <w:lvlJc w:val="left"/>
+      <w:pPr>
+        <w:ind w:left="5040" w:hanging="360"/>
+      </w:pPr>
+      <w:rPr>
+        <w:rFonts w:ascii="Symbol" w:hAnsi="Symbol" w:hint="default"/>
+      </w:rPr>
+    </w:lvl>
+    <w:lvl w:ilvl="7" w:tplc="040C0003" w:tentative="1">
+      <w:start w:val="1"/>
+      <w:numFmt w:val="bullet"/>
+      <w:lvlText w:val="o"/>
+      <w:lvlJc w:val="left"/>
+      <w:pPr>
+        <w:ind w:left="5760" w:hanging="360"/>
+      </w:pPr>
+      <w:rPr>
+        <w:rFonts w:ascii="Courier New" w:hAnsi="Courier New" w:cs="Courier New" w:hint="default"/>
+      </w:rPr>
+    </w:lvl>
+    <w:lvl w:ilvl="8" w:tplc="040C0005" w:tentative="1">
+      <w:start w:val="1"/>
+      <w:numFmt w:val="bullet"/>
+      <w:lvlText w:val=""/>
+      <w:lvlJc w:val="left"/>
+      <w:pPr>
+        <w:ind w:left="6480" w:hanging="360"/>
+      </w:pPr>
+      <w:rPr>
+        <w:rFonts w:ascii="Wingdings" w:hAnsi="Wingdings" w:hint="default"/>
+      </w:rPr>
+    </w:lvl>
+  </w:abstractNum>
+  <w:abstractNum w:abstractNumId="5" w15:restartNumberingAfterBreak="0">
     <w:nsid w:val="1AD10BF8"/>
     <w:multiLevelType w:val="hybridMultilevel"/>
     <w:tmpl w:val="2C704E68"/>
@@ -3652,7 +7436,7 @@
       </w:rPr>
     </w:lvl>
   </w:abstractNum>
-  <w:abstractNum w:abstractNumId="1" w15:restartNumberingAfterBreak="0">
+  <w:abstractNum w:abstractNumId="6" w15:restartNumberingAfterBreak="0">
     <w:nsid w:val="26AA0409"/>
     <w:multiLevelType w:val="hybridMultilevel"/>
     <w:tmpl w:val="EB1AF2BC"/>
@@ -3765,7 +7549,7 @@
       </w:rPr>
     </w:lvl>
   </w:abstractNum>
-  <w:abstractNum w:abstractNumId="2" w15:restartNumberingAfterBreak="0">
+  <w:abstractNum w:abstractNumId="7" w15:restartNumberingAfterBreak="0">
     <w:nsid w:val="304B5A46"/>
     <w:multiLevelType w:val="hybridMultilevel"/>
     <w:tmpl w:val="D87A519A"/>
@@ -3878,7 +7662,7 @@
       </w:rPr>
     </w:lvl>
   </w:abstractNum>
-  <w:abstractNum w:abstractNumId="3" w15:restartNumberingAfterBreak="0">
+  <w:abstractNum w:abstractNumId="8" w15:restartNumberingAfterBreak="0">
     <w:nsid w:val="3CD7504E"/>
     <w:multiLevelType w:val="hybridMultilevel"/>
     <w:tmpl w:val="EBE671E4"/>
@@ -3991,7 +7775,233 @@
       </w:rPr>
     </w:lvl>
   </w:abstractNum>
-  <w:abstractNum w:abstractNumId="4" w15:restartNumberingAfterBreak="0">
+  <w:abstractNum w:abstractNumId="9" w15:restartNumberingAfterBreak="0">
+    <w:nsid w:val="45092420"/>
+    <w:multiLevelType w:val="hybridMultilevel"/>
+    <w:tmpl w:val="3CB20996"/>
+    <w:lvl w:ilvl="0" w:tplc="040C0001">
+      <w:start w:val="1"/>
+      <w:numFmt w:val="bullet"/>
+      <w:lvlText w:val=""/>
+      <w:lvlJc w:val="left"/>
+      <w:pPr>
+        <w:ind w:left="720" w:hanging="360"/>
+      </w:pPr>
+      <w:rPr>
+        <w:rFonts w:ascii="Symbol" w:hAnsi="Symbol" w:hint="default"/>
+      </w:rPr>
+    </w:lvl>
+    <w:lvl w:ilvl="1" w:tplc="040C0003" w:tentative="1">
+      <w:start w:val="1"/>
+      <w:numFmt w:val="bullet"/>
+      <w:lvlText w:val="o"/>
+      <w:lvlJc w:val="left"/>
+      <w:pPr>
+        <w:ind w:left="1440" w:hanging="360"/>
+      </w:pPr>
+      <w:rPr>
+        <w:rFonts w:ascii="Courier New" w:hAnsi="Courier New" w:cs="Courier New" w:hint="default"/>
+      </w:rPr>
+    </w:lvl>
+    <w:lvl w:ilvl="2" w:tplc="040C0005" w:tentative="1">
+      <w:start w:val="1"/>
+      <w:numFmt w:val="bullet"/>
+      <w:lvlText w:val=""/>
+      <w:lvlJc w:val="left"/>
+      <w:pPr>
+        <w:ind w:left="2160" w:hanging="360"/>
+      </w:pPr>
+      <w:rPr>
+        <w:rFonts w:ascii="Wingdings" w:hAnsi="Wingdings" w:hint="default"/>
+      </w:rPr>
+    </w:lvl>
+    <w:lvl w:ilvl="3" w:tplc="040C0001" w:tentative="1">
+      <w:start w:val="1"/>
+      <w:numFmt w:val="bullet"/>
+      <w:lvlText w:val=""/>
+      <w:lvlJc w:val="left"/>
+      <w:pPr>
+        <w:ind w:left="2880" w:hanging="360"/>
+      </w:pPr>
+      <w:rPr>
+        <w:rFonts w:ascii="Symbol" w:hAnsi="Symbol" w:hint="default"/>
+      </w:rPr>
+    </w:lvl>
+    <w:lvl w:ilvl="4" w:tplc="040C0003" w:tentative="1">
+      <w:start w:val="1"/>
+      <w:numFmt w:val="bullet"/>
+      <w:lvlText w:val="o"/>
+      <w:lvlJc w:val="left"/>
+      <w:pPr>
+        <w:ind w:left="3600" w:hanging="360"/>
+      </w:pPr>
+      <w:rPr>
+        <w:rFonts w:ascii="Courier New" w:hAnsi="Courier New" w:cs="Courier New" w:hint="default"/>
+      </w:rPr>
+    </w:lvl>
+    <w:lvl w:ilvl="5" w:tplc="040C0005" w:tentative="1">
+      <w:start w:val="1"/>
+      <w:numFmt w:val="bullet"/>
+      <w:lvlText w:val=""/>
+      <w:lvlJc w:val="left"/>
+      <w:pPr>
+        <w:ind w:left="4320" w:hanging="360"/>
+      </w:pPr>
+      <w:rPr>
+        <w:rFonts w:ascii="Wingdings" w:hAnsi="Wingdings" w:hint="default"/>
+      </w:rPr>
+    </w:lvl>
+    <w:lvl w:ilvl="6" w:tplc="040C0001" w:tentative="1">
+      <w:start w:val="1"/>
+      <w:numFmt w:val="bullet"/>
+      <w:lvlText w:val=""/>
+      <w:lvlJc w:val="left"/>
+      <w:pPr>
+        <w:ind w:left="5040" w:hanging="360"/>
+      </w:pPr>
+      <w:rPr>
+        <w:rFonts w:ascii="Symbol" w:hAnsi="Symbol" w:hint="default"/>
+      </w:rPr>
+    </w:lvl>
+    <w:lvl w:ilvl="7" w:tplc="040C0003" w:tentative="1">
+      <w:start w:val="1"/>
+      <w:numFmt w:val="bullet"/>
+      <w:lvlText w:val="o"/>
+      <w:lvlJc w:val="left"/>
+      <w:pPr>
+        <w:ind w:left="5760" w:hanging="360"/>
+      </w:pPr>
+      <w:rPr>
+        <w:rFonts w:ascii="Courier New" w:hAnsi="Courier New" w:cs="Courier New" w:hint="default"/>
+      </w:rPr>
+    </w:lvl>
+    <w:lvl w:ilvl="8" w:tplc="040C0005" w:tentative="1">
+      <w:start w:val="1"/>
+      <w:numFmt w:val="bullet"/>
+      <w:lvlText w:val=""/>
+      <w:lvlJc w:val="left"/>
+      <w:pPr>
+        <w:ind w:left="6480" w:hanging="360"/>
+      </w:pPr>
+      <w:rPr>
+        <w:rFonts w:ascii="Wingdings" w:hAnsi="Wingdings" w:hint="default"/>
+      </w:rPr>
+    </w:lvl>
+  </w:abstractNum>
+  <w:abstractNum w:abstractNumId="10" w15:restartNumberingAfterBreak="0">
+    <w:nsid w:val="58DE7D6B"/>
+    <w:multiLevelType w:val="hybridMultilevel"/>
+    <w:tmpl w:val="792E7046"/>
+    <w:lvl w:ilvl="0" w:tplc="040C0001">
+      <w:start w:val="1"/>
+      <w:numFmt w:val="bullet"/>
+      <w:lvlText w:val=""/>
+      <w:lvlJc w:val="left"/>
+      <w:pPr>
+        <w:ind w:left="720" w:hanging="360"/>
+      </w:pPr>
+      <w:rPr>
+        <w:rFonts w:ascii="Symbol" w:hAnsi="Symbol" w:hint="default"/>
+      </w:rPr>
+    </w:lvl>
+    <w:lvl w:ilvl="1" w:tplc="040C0003" w:tentative="1">
+      <w:start w:val="1"/>
+      <w:numFmt w:val="bullet"/>
+      <w:lvlText w:val="o"/>
+      <w:lvlJc w:val="left"/>
+      <w:pPr>
+        <w:ind w:left="1440" w:hanging="360"/>
+      </w:pPr>
+      <w:rPr>
+        <w:rFonts w:ascii="Courier New" w:hAnsi="Courier New" w:cs="Courier New" w:hint="default"/>
+      </w:rPr>
+    </w:lvl>
+    <w:lvl w:ilvl="2" w:tplc="040C0005" w:tentative="1">
+      <w:start w:val="1"/>
+      <w:numFmt w:val="bullet"/>
+      <w:lvlText w:val=""/>
+      <w:lvlJc w:val="left"/>
+      <w:pPr>
+        <w:ind w:left="2160" w:hanging="360"/>
+      </w:pPr>
+      <w:rPr>
+        <w:rFonts w:ascii="Wingdings" w:hAnsi="Wingdings" w:hint="default"/>
+      </w:rPr>
+    </w:lvl>
+    <w:lvl w:ilvl="3" w:tplc="040C0001" w:tentative="1">
+      <w:start w:val="1"/>
+      <w:numFmt w:val="bullet"/>
+      <w:lvlText w:val=""/>
+      <w:lvlJc w:val="left"/>
+      <w:pPr>
+        <w:ind w:left="2880" w:hanging="360"/>
+      </w:pPr>
+      <w:rPr>
+        <w:rFonts w:ascii="Symbol" w:hAnsi="Symbol" w:hint="default"/>
+      </w:rPr>
+    </w:lvl>
+    <w:lvl w:ilvl="4" w:tplc="040C0003" w:tentative="1">
+      <w:start w:val="1"/>
+      <w:numFmt w:val="bullet"/>
+      <w:lvlText w:val="o"/>
+      <w:lvlJc w:val="left"/>
+      <w:pPr>
+        <w:ind w:left="3600" w:hanging="360"/>
+      </w:pPr>
+      <w:rPr>
+        <w:rFonts w:ascii="Courier New" w:hAnsi="Courier New" w:cs="Courier New" w:hint="default"/>
+      </w:rPr>
+    </w:lvl>
+    <w:lvl w:ilvl="5" w:tplc="040C0005" w:tentative="1">
+      <w:start w:val="1"/>
+      <w:numFmt w:val="bullet"/>
+      <w:lvlText w:val=""/>
+      <w:lvlJc w:val="left"/>
+      <w:pPr>
+        <w:ind w:left="4320" w:hanging="360"/>
+      </w:pPr>
+      <w:rPr>
+        <w:rFonts w:ascii="Wingdings" w:hAnsi="Wingdings" w:hint="default"/>
+      </w:rPr>
+    </w:lvl>
+    <w:lvl w:ilvl="6" w:tplc="040C0001" w:tentative="1">
+      <w:start w:val="1"/>
+      <w:numFmt w:val="bullet"/>
+      <w:lvlText w:val=""/>
+      <w:lvlJc w:val="left"/>
+      <w:pPr>
+        <w:ind w:left="5040" w:hanging="360"/>
+      </w:pPr>
+      <w:rPr>
+        <w:rFonts w:ascii="Symbol" w:hAnsi="Symbol" w:hint="default"/>
+      </w:rPr>
+    </w:lvl>
+    <w:lvl w:ilvl="7" w:tplc="040C0003" w:tentative="1">
+      <w:start w:val="1"/>
+      <w:numFmt w:val="bullet"/>
+      <w:lvlText w:val="o"/>
+      <w:lvlJc w:val="left"/>
+      <w:pPr>
+        <w:ind w:left="5760" w:hanging="360"/>
+      </w:pPr>
+      <w:rPr>
+        <w:rFonts w:ascii="Courier New" w:hAnsi="Courier New" w:cs="Courier New" w:hint="default"/>
+      </w:rPr>
+    </w:lvl>
+    <w:lvl w:ilvl="8" w:tplc="040C0005" w:tentative="1">
+      <w:start w:val="1"/>
+      <w:numFmt w:val="bullet"/>
+      <w:lvlText w:val=""/>
+      <w:lvlJc w:val="left"/>
+      <w:pPr>
+        <w:ind w:left="6480" w:hanging="360"/>
+      </w:pPr>
+      <w:rPr>
+        <w:rFonts w:ascii="Wingdings" w:hAnsi="Wingdings" w:hint="default"/>
+      </w:rPr>
+    </w:lvl>
+  </w:abstractNum>
+  <w:abstractNum w:abstractNumId="11" w15:restartNumberingAfterBreak="0">
     <w:nsid w:val="5B702A4B"/>
     <w:multiLevelType w:val="hybridMultilevel"/>
     <w:tmpl w:val="77127146"/>
@@ -4104,7 +8114,7 @@
       </w:rPr>
     </w:lvl>
   </w:abstractNum>
-  <w:abstractNum w:abstractNumId="5" w15:restartNumberingAfterBreak="0">
+  <w:abstractNum w:abstractNumId="12" w15:restartNumberingAfterBreak="0">
     <w:nsid w:val="74814006"/>
     <w:multiLevelType w:val="hybridMultilevel"/>
     <w:tmpl w:val="C74C27E0"/>
@@ -4217,23 +8227,160 @@
       </w:rPr>
     </w:lvl>
   </w:abstractNum>
+  <w:abstractNum w:abstractNumId="13" w15:restartNumberingAfterBreak="0">
+    <w:nsid w:val="7CDA0F40"/>
+    <w:multiLevelType w:val="hybridMultilevel"/>
+    <w:tmpl w:val="5CA6DF74"/>
+    <w:lvl w:ilvl="0" w:tplc="040C0001">
+      <w:start w:val="1"/>
+      <w:numFmt w:val="bullet"/>
+      <w:lvlText w:val=""/>
+      <w:lvlJc w:val="left"/>
+      <w:pPr>
+        <w:ind w:left="720" w:hanging="360"/>
+      </w:pPr>
+      <w:rPr>
+        <w:rFonts w:ascii="Symbol" w:hAnsi="Symbol" w:hint="default"/>
+      </w:rPr>
+    </w:lvl>
+    <w:lvl w:ilvl="1" w:tplc="040C0003" w:tentative="1">
+      <w:start w:val="1"/>
+      <w:numFmt w:val="bullet"/>
+      <w:lvlText w:val="o"/>
+      <w:lvlJc w:val="left"/>
+      <w:pPr>
+        <w:ind w:left="1440" w:hanging="360"/>
+      </w:pPr>
+      <w:rPr>
+        <w:rFonts w:ascii="Courier New" w:hAnsi="Courier New" w:cs="Courier New" w:hint="default"/>
+      </w:rPr>
+    </w:lvl>
+    <w:lvl w:ilvl="2" w:tplc="040C0005" w:tentative="1">
+      <w:start w:val="1"/>
+      <w:numFmt w:val="bullet"/>
+      <w:lvlText w:val=""/>
+      <w:lvlJc w:val="left"/>
+      <w:pPr>
+        <w:ind w:left="2160" w:hanging="360"/>
+      </w:pPr>
+      <w:rPr>
+        <w:rFonts w:ascii="Wingdings" w:hAnsi="Wingdings" w:hint="default"/>
+      </w:rPr>
+    </w:lvl>
+    <w:lvl w:ilvl="3" w:tplc="040C0001" w:tentative="1">
+      <w:start w:val="1"/>
+      <w:numFmt w:val="bullet"/>
+      <w:lvlText w:val=""/>
+      <w:lvlJc w:val="left"/>
+      <w:pPr>
+        <w:ind w:left="2880" w:hanging="360"/>
+      </w:pPr>
+      <w:rPr>
+        <w:rFonts w:ascii="Symbol" w:hAnsi="Symbol" w:hint="default"/>
+      </w:rPr>
+    </w:lvl>
+    <w:lvl w:ilvl="4" w:tplc="040C0003" w:tentative="1">
+      <w:start w:val="1"/>
+      <w:numFmt w:val="bullet"/>
+      <w:lvlText w:val="o"/>
+      <w:lvlJc w:val="left"/>
+      <w:pPr>
+        <w:ind w:left="3600" w:hanging="360"/>
+      </w:pPr>
+      <w:rPr>
+        <w:rFonts w:ascii="Courier New" w:hAnsi="Courier New" w:cs="Courier New" w:hint="default"/>
+      </w:rPr>
+    </w:lvl>
+    <w:lvl w:ilvl="5" w:tplc="040C0005" w:tentative="1">
+      <w:start w:val="1"/>
+      <w:numFmt w:val="bullet"/>
+      <w:lvlText w:val=""/>
+      <w:lvlJc w:val="left"/>
+      <w:pPr>
+        <w:ind w:left="4320" w:hanging="360"/>
+      </w:pPr>
+      <w:rPr>
+        <w:rFonts w:ascii="Wingdings" w:hAnsi="Wingdings" w:hint="default"/>
+      </w:rPr>
+    </w:lvl>
+    <w:lvl w:ilvl="6" w:tplc="040C0001" w:tentative="1">
+      <w:start w:val="1"/>
+      <w:numFmt w:val="bullet"/>
+      <w:lvlText w:val=""/>
+      <w:lvlJc w:val="left"/>
+      <w:pPr>
+        <w:ind w:left="5040" w:hanging="360"/>
+      </w:pPr>
+      <w:rPr>
+        <w:rFonts w:ascii="Symbol" w:hAnsi="Symbol" w:hint="default"/>
+      </w:rPr>
+    </w:lvl>
+    <w:lvl w:ilvl="7" w:tplc="040C0003" w:tentative="1">
+      <w:start w:val="1"/>
+      <w:numFmt w:val="bullet"/>
+      <w:lvlText w:val="o"/>
+      <w:lvlJc w:val="left"/>
+      <w:pPr>
+        <w:ind w:left="5760" w:hanging="360"/>
+      </w:pPr>
+      <w:rPr>
+        <w:rFonts w:ascii="Courier New" w:hAnsi="Courier New" w:cs="Courier New" w:hint="default"/>
+      </w:rPr>
+    </w:lvl>
+    <w:lvl w:ilvl="8" w:tplc="040C0005" w:tentative="1">
+      <w:start w:val="1"/>
+      <w:numFmt w:val="bullet"/>
+      <w:lvlText w:val=""/>
+      <w:lvlJc w:val="left"/>
+      <w:pPr>
+        <w:ind w:left="6480" w:hanging="360"/>
+      </w:pPr>
+      <w:rPr>
+        <w:rFonts w:ascii="Wingdings" w:hAnsi="Wingdings" w:hint="default"/>
+      </w:rPr>
+    </w:lvl>
+  </w:abstractNum>
   <w:num w:numId="1">
+    <w:abstractNumId w:val="11"/>
+  </w:num>
+  <w:num w:numId="2">
+    <w:abstractNumId w:val="6"/>
+  </w:num>
+  <w:num w:numId="3">
+    <w:abstractNumId w:val="5"/>
+  </w:num>
+  <w:num w:numId="4">
+    <w:abstractNumId w:val="12"/>
+  </w:num>
+  <w:num w:numId="5">
+    <w:abstractNumId w:val="8"/>
+  </w:num>
+  <w:num w:numId="6">
+    <w:abstractNumId w:val="7"/>
+  </w:num>
+  <w:num w:numId="7">
+    <w:abstractNumId w:val="0"/>
+  </w:num>
+  <w:num w:numId="8">
+    <w:abstractNumId w:val="13"/>
+  </w:num>
+  <w:num w:numId="9">
+    <w:abstractNumId w:val="9"/>
+  </w:num>
+  <w:num w:numId="10">
+    <w:abstractNumId w:val="1"/>
+  </w:num>
+  <w:num w:numId="11">
+    <w:abstractNumId w:val="10"/>
+  </w:num>
+  <w:num w:numId="12">
+    <w:abstractNumId w:val="2"/>
+  </w:num>
+  <w:num w:numId="13">
     <w:abstractNumId w:val="4"/>
   </w:num>
-  <w:num w:numId="2">
-    <w:abstractNumId w:val="1"/>
-  </w:num>
-  <w:num w:numId="3">
-    <w:abstractNumId w:val="0"/>
-  </w:num>
-  <w:num w:numId="4">
-    <w:abstractNumId w:val="5"/>
-  </w:num>
-  <w:num w:numId="5">
+  <w:num w:numId="14">
     <w:abstractNumId w:val="3"/>
-  </w:num>
-  <w:num w:numId="6">
-    <w:abstractNumId w:val="2"/>
   </w:num>
 </w:numbering>
 </file>

</xml_diff>